<commit_message>
#360 #361 open in power platform admin and maker portals
</commit_message>
<xml_diff>
--- a/Documentation/Dataverse Toolbelt Dev Kit User Guide.docx
+++ b/Documentation/Dataverse Toolbelt Dev Kit User Guide.docx
@@ -2080,8 +2080,19 @@
           <w:szCs w:val="22"/>
           <w:lang w:eastAsia="en-US"/>
         </w:rPr>
-        <w:t>package settings for a visual studio solution</w:t>
-      </w:r>
+        <w:t xml:space="preserve">package settings for a visual studio </w:t>
+      </w:r>
+      <w:proofErr w:type="gramStart"/>
+      <w:r>
+        <w:rPr>
+          <w:rFonts w:asciiTheme="minorHAnsi" w:eastAsiaTheme="minorHAnsi" w:hAnsiTheme="minorHAnsi" w:cstheme="minorBidi"/>
+          <w:sz w:val="22"/>
+          <w:szCs w:val="22"/>
+          <w:lang w:eastAsia="en-US"/>
+        </w:rPr>
+        <w:t>solution</w:t>
+      </w:r>
+      <w:proofErr w:type="gramEnd"/>
     </w:p>
     <w:p>
       <w:pPr>
@@ -2136,8 +2147,19 @@
           <w:szCs w:val="22"/>
           <w:lang w:eastAsia="en-US"/>
         </w:rPr>
-        <w:t>Active' connection (generally a development instance) will be used for the majority of features including code generation, code deployment, querying and updating of data, and creating release packages</w:t>
-      </w:r>
+        <w:t xml:space="preserve">Active' connection (generally a development instance) will be used for the majority of features including code generation, code deployment, querying and updating of data, and creating release </w:t>
+      </w:r>
+      <w:proofErr w:type="gramStart"/>
+      <w:r>
+        <w:rPr>
+          <w:rFonts w:asciiTheme="minorHAnsi" w:eastAsiaTheme="minorHAnsi" w:hAnsiTheme="minorHAnsi" w:cstheme="minorBidi"/>
+          <w:sz w:val="22"/>
+          <w:szCs w:val="22"/>
+          <w:lang w:eastAsia="en-US"/>
+        </w:rPr>
+        <w:t>packages</w:t>
+      </w:r>
+      <w:proofErr w:type="gramEnd"/>
     </w:p>
     <w:p>
       <w:pPr>
@@ -2156,7 +2178,25 @@
           <w:szCs w:val="22"/>
           <w:lang w:eastAsia="en-US"/>
         </w:rPr>
-        <w:t>Other connections (generally test, UAT or production instances) will generally just be used to deploy release package into</w:t>
+        <w:t xml:space="preserve">Other connections (test, UAT or production instances) </w:t>
+      </w:r>
+      <w:r>
+        <w:rPr>
+          <w:rFonts w:asciiTheme="minorHAnsi" w:eastAsiaTheme="minorHAnsi" w:hAnsiTheme="minorHAnsi" w:cstheme="minorBidi"/>
+          <w:sz w:val="22"/>
+          <w:szCs w:val="22"/>
+          <w:lang w:eastAsia="en-US"/>
+        </w:rPr>
+        <w:t>can</w:t>
+      </w:r>
+      <w:r>
+        <w:rPr>
+          <w:rFonts w:asciiTheme="minorHAnsi" w:eastAsiaTheme="minorHAnsi" w:hAnsiTheme="minorHAnsi" w:cstheme="minorBidi"/>
+          <w:sz w:val="22"/>
+          <w:szCs w:val="22"/>
+          <w:lang w:eastAsia="en-US"/>
+        </w:rPr>
+        <w:t xml:space="preserve"> be used to deploy release package into</w:t>
       </w:r>
     </w:p>
     <w:p>
@@ -2185,8 +2225,19 @@
           <w:szCs w:val="22"/>
           <w:lang w:eastAsia="en-US"/>
         </w:rPr>
-        <w:t>. The screenshot below shows the location of these saved settings within the visual studio solution</w:t>
-      </w:r>
+        <w:t xml:space="preserve">. The screenshot below shows the location of these saved settings within the visual studio </w:t>
+      </w:r>
+      <w:proofErr w:type="gramStart"/>
+      <w:r>
+        <w:rPr>
+          <w:rFonts w:asciiTheme="minorHAnsi" w:eastAsiaTheme="minorHAnsi" w:hAnsiTheme="minorHAnsi" w:cstheme="minorBidi"/>
+          <w:sz w:val="22"/>
+          <w:szCs w:val="22"/>
+          <w:lang w:eastAsia="en-US"/>
+        </w:rPr>
+        <w:t>solution</w:t>
+      </w:r>
+      <w:proofErr w:type="gramEnd"/>
     </w:p>
     <w:p>
       <w:pPr>
@@ -2268,8 +2319,13 @@
     </w:p>
     <w:p>
       <w:r>
-        <w:t>The screenshot below shows the menu location to access and create saved connections. Right click the solution in solution explorer and click XRM -&gt; Package Settings in the flyout menu</w:t>
-      </w:r>
+        <w:t xml:space="preserve">The screenshot below shows the menu location to access and create saved connections. Right click the solution in solution explorer and click XRM -&gt; Package Settings in the flyout </w:t>
+      </w:r>
+      <w:proofErr w:type="gramStart"/>
+      <w:r>
+        <w:t>menu</w:t>
+      </w:r>
+      <w:proofErr w:type="gramEnd"/>
     </w:p>
     <w:p>
       <w:r>
@@ -2346,7 +2402,7 @@
         </w:rPr>
         <w:lastRenderedPageBreak/>
         <w:drawing>
-          <wp:inline distT="0" distB="0" distL="0" distR="0" wp14:anchorId="173C960F" wp14:editId="0C5129CA">
+          <wp:inline distT="0" distB="0" distL="0" distR="0" wp14:anchorId="173C960F" wp14:editId="0B220C52">
             <wp:extent cx="5721350" cy="2482850"/>
             <wp:effectExtent l="0" t="0" r="0" b="0"/>
             <wp:docPr id="1478686013" name="Picture 3"/>
@@ -2407,8 +2463,13 @@
     </w:p>
     <w:p>
       <w:r>
-        <w:t>The screenshot below shows the menu location to access and create saved connections. Right click the solution in solution explorer and click XRM -&gt; Package Settings in the flyout menu</w:t>
-      </w:r>
+        <w:t xml:space="preserve">The screenshot below shows the menu location to access and create saved connections. Right click the solution in solution explorer and click XRM -&gt; Package Settings in the flyout </w:t>
+      </w:r>
+      <w:proofErr w:type="gramStart"/>
+      <w:r>
+        <w:t>menu</w:t>
+      </w:r>
+      <w:proofErr w:type="gramEnd"/>
     </w:p>
     <w:p>
       <w:r>
@@ -2472,8 +2533,13 @@
     </w:p>
     <w:p>
       <w:r>
-        <w:t>To add a new connection, click the + button at the top left of the Instance Connections grid</w:t>
-      </w:r>
+        <w:t xml:space="preserve">To add a new connection, click the + button at the top left of the Instance Connections </w:t>
+      </w:r>
+      <w:proofErr w:type="gramStart"/>
+      <w:r>
+        <w:t>grid</w:t>
+      </w:r>
+      <w:proofErr w:type="gramEnd"/>
     </w:p>
     <w:p>
       <w:r>
@@ -2557,30 +2623,19 @@
         </w:numPr>
       </w:pPr>
       <w:r>
-        <w:t>Create a connection saved and encrypted by the app</w:t>
-      </w:r>
-    </w:p>
-    <w:p>
-      <w:r>
-        <w:t>Option 1 has the advantage of MFA support, and saves connections in your windows user accounts credentials managers</w:t>
-      </w:r>
-      <w:r>
-        <w:br/>
-      </w:r>
-      <w:hyperlink r:id="rId13" w:anchor="create-a-non-interactive-user-account" w:history="1">
-        <w:r>
-          <w:rPr>
-            <w:rStyle w:val="Hyperlink"/>
-          </w:rPr>
-          <w:t>https://support.microsoft.com/en-us/windows/accessing-credential-manager-1b5c916a-6a16-889f-8581-fc16e8165ac0?WT.mc_id=DX-MVP-5004940#create-a-non-interactive-user-account</w:t>
-        </w:r>
-      </w:hyperlink>
-    </w:p>
-    <w:p>
-      <w:r>
-        <w:lastRenderedPageBreak/>
-        <w:t>Option 2 is generally simpler to connect, but does not support MFA. It saves connection in a different form by storing them in the apps settings folder on disk encrypted with .NET libraries securely for the current user</w:t>
-      </w:r>
+        <w:t xml:space="preserve">Create a connection </w:t>
+      </w:r>
+      <w:r>
+        <w:t xml:space="preserve">with a client id and secret </w:t>
+      </w:r>
+      <w:r>
+        <w:t xml:space="preserve">saved and encrypted by the </w:t>
+      </w:r>
+      <w:proofErr w:type="gramStart"/>
+      <w:r>
+        <w:t>app</w:t>
+      </w:r>
+      <w:proofErr w:type="gramEnd"/>
     </w:p>
     <w:p>
       <w:pPr>
@@ -2595,7 +2650,15 @@
     </w:p>
     <w:p>
       <w:r>
-        <w:t>To connect using the SDK connector select the Connection Type of Xrm Tooling.</w:t>
+        <w:t xml:space="preserve">To connect using the SDK connector select the Connection Type of </w:t>
+      </w:r>
+      <w:proofErr w:type="spellStart"/>
+      <w:r>
+        <w:t>Xrm</w:t>
+      </w:r>
+      <w:proofErr w:type="spellEnd"/>
+      <w:r>
+        <w:t xml:space="preserve"> Tooling.</w:t>
       </w:r>
     </w:p>
     <w:p>
@@ -2603,6 +2666,7 @@
         <w:rPr>
           <w:noProof/>
         </w:rPr>
+        <w:lastRenderedPageBreak/>
         <w:drawing>
           <wp:inline distT="0" distB="0" distL="0" distR="0" wp14:anchorId="3B2F56CC" wp14:editId="2221A741">
             <wp:extent cx="3657600" cy="2491740"/>
@@ -2621,7 +2685,7 @@
                     </pic:cNvPicPr>
                   </pic:nvPicPr>
                   <pic:blipFill>
-                    <a:blip r:embed="rId14">
+                    <a:blip r:embed="rId13">
                       <a:extLst>
                         <a:ext uri="{28A0092B-C50C-407E-A947-70E740481C1C}">
                           <a14:useLocalDpi xmlns:a14="http://schemas.microsoft.com/office/drawing/2010/main" val="0"/>
@@ -2655,10 +2719,7 @@
     </w:p>
     <w:p>
       <w:r>
-        <w:t>This will pop up a login dialog which is part of the Microsoft SDK assemblies. If connecting to a Microsoft online instance you’ll need to click Office 365 and Show Advanced, then enter username and password before hitting Login. This will then progress through the login including any subsequent MFA process which is required</w:t>
-      </w:r>
-      <w:r>
-        <w:t>.</w:t>
+        <w:t>This will pop up a login dialog which is part of the Microsoft SDK assemblies. If connecting to a Microsoft online instance you’ll need to click Office 365 and Show Advanced, then enter username and password before hitting Login. This will then progress through the login including any subsequent MFA process which is required.</w:t>
       </w:r>
     </w:p>
     <w:p>
@@ -2684,7 +2745,7 @@
                     </pic:cNvPicPr>
                   </pic:nvPicPr>
                   <pic:blipFill>
-                    <a:blip r:embed="rId15">
+                    <a:blip r:embed="rId14">
                       <a:extLst>
                         <a:ext uri="{28A0092B-C50C-407E-A947-70E740481C1C}">
                           <a14:useLocalDpi xmlns:a14="http://schemas.microsoft.com/office/drawing/2010/main" val="0"/>
@@ -2718,7 +2779,6 @@
     </w:p>
     <w:p>
       <w:r>
-        <w:lastRenderedPageBreak/>
         <w:t>This dialog is managed by Microsoft assemblies using the SDK control documented at the link below</w:t>
       </w:r>
       <w:r>
@@ -2738,6 +2798,7 @@
         <w:rPr>
           <w:noProof/>
         </w:rPr>
+        <w:lastRenderedPageBreak/>
         <w:drawing>
           <wp:inline distT="0" distB="0" distL="0" distR="0" wp14:anchorId="0F18400B" wp14:editId="626A7FBC">
             <wp:extent cx="4442460" cy="2880360"/>
@@ -2756,7 +2817,7 @@
                     </pic:cNvPicPr>
                   </pic:nvPicPr>
                   <pic:blipFill>
-                    <a:blip r:embed="rId16">
+                    <a:blip r:embed="rId15">
                       <a:extLst>
                         <a:ext uri="{28A0092B-C50C-407E-A947-70E740481C1C}">
                           <a14:useLocalDpi xmlns:a14="http://schemas.microsoft.com/office/drawing/2010/main" val="0"/>
@@ -2801,8 +2862,13 @@
         <w:spacing w:before="100" w:beforeAutospacing="1" w:after="100" w:afterAutospacing="1" w:line="240" w:lineRule="auto"/>
       </w:pPr>
       <w:r>
-        <w:t>Note no connections added to the instance connections grid will be saved until the Save button is clicked. Click save in the Package settings form to ensure the new connection is persisted to the saved settings and set active</w:t>
-      </w:r>
+        <w:t xml:space="preserve">Note no connections added to the instance connections grid will be saved until the Save button is clicked. Click save in the Package settings form to ensure the new connection is persisted to the saved settings and set </w:t>
+      </w:r>
+      <w:proofErr w:type="gramStart"/>
+      <w:r>
+        <w:t>active</w:t>
+      </w:r>
+      <w:proofErr w:type="gramEnd"/>
     </w:p>
     <w:p>
       <w:pPr>
@@ -2842,7 +2908,7 @@
                     </pic:cNvPicPr>
                   </pic:nvPicPr>
                   <pic:blipFill>
-                    <a:blip r:embed="rId17">
+                    <a:blip r:embed="rId16">
                       <a:extLst>
                         <a:ext uri="{28A0092B-C50C-407E-A947-70E740481C1C}">
                           <a14:useLocalDpi xmlns:a14="http://schemas.microsoft.com/office/drawing/2010/main" val="0"/>
@@ -2903,7 +2969,7 @@
                     </pic:cNvPicPr>
                   </pic:nvPicPr>
                   <pic:blipFill>
-                    <a:blip r:embed="rId18">
+                    <a:blip r:embed="rId17">
                       <a:extLst>
                         <a:ext uri="{28A0092B-C50C-407E-A947-70E740481C1C}">
                           <a14:useLocalDpi xmlns:a14="http://schemas.microsoft.com/office/drawing/2010/main" val="0"/>
@@ -2948,8 +3014,13 @@
         <w:spacing w:before="100" w:beforeAutospacing="1" w:after="100" w:afterAutospacing="1" w:line="240" w:lineRule="auto"/>
       </w:pPr>
       <w:r>
-        <w:t>Note no connections added to the instance connections grid will be saved until the Save button is clicked. Click save in the Package settings form to ensure the new connection is persisted to the saved settings and set active</w:t>
-      </w:r>
+        <w:t xml:space="preserve">Note no connections added to the instance connections grid will be saved until the Save button is clicked. Click save in the Package settings form to ensure the new connection is persisted to the saved settings and set </w:t>
+      </w:r>
+      <w:proofErr w:type="gramStart"/>
+      <w:r>
+        <w:t>active</w:t>
+      </w:r>
+      <w:proofErr w:type="gramEnd"/>
     </w:p>
     <w:p>
       <w:r>
@@ -2966,7 +3037,7 @@
             <wp:extent cx="5731510" cy="2058670"/>
             <wp:effectExtent l="0" t="0" r="2540" b="0"/>
             <wp:docPr id="51" name="Picture 51">
-              <a:hlinkClick xmlns:a="http://schemas.openxmlformats.org/drawingml/2006/main" r:id="rId19"/>
+              <a:hlinkClick xmlns:a="http://schemas.openxmlformats.org/drawingml/2006/main" r:id="rId18"/>
             </wp:docPr>
             <wp:cNvGraphicFramePr>
               <a:graphicFrameLocks xmlns:a="http://schemas.openxmlformats.org/drawingml/2006/main" noChangeAspect="1"/>
@@ -2976,14 +3047,14 @@
                 <pic:pic xmlns:pic="http://schemas.openxmlformats.org/drawingml/2006/picture">
                   <pic:nvPicPr>
                     <pic:cNvPr id="0" name="Picture 6">
-                      <a:hlinkClick r:id="rId19"/>
+                      <a:hlinkClick r:id="rId18"/>
                     </pic:cNvPr>
                     <pic:cNvPicPr>
                       <a:picLocks noChangeAspect="1" noChangeArrowheads="1"/>
                     </pic:cNvPicPr>
                   </pic:nvPicPr>
                   <pic:blipFill>
-                    <a:blip r:embed="rId20">
+                    <a:blip r:embed="rId19">
                       <a:extLst>
                         <a:ext uri="{28A0092B-C50C-407E-A947-70E740481C1C}">
                           <a14:useLocalDpi xmlns:a14="http://schemas.microsoft.com/office/drawing/2010/main" val="0"/>
@@ -3027,8 +3098,13 @@
     </w:p>
     <w:p>
       <w:r>
-        <w:t>The extension has several features to simplify deployment and configuration of custom plugin assemblies into the Dataverse platform</w:t>
-      </w:r>
+        <w:t xml:space="preserve">The extension has several features to simplify deployment and configuration of custom plugin assemblies into the Dataverse </w:t>
+      </w:r>
+      <w:proofErr w:type="gramStart"/>
+      <w:r>
+        <w:t>platform</w:t>
+      </w:r>
+      <w:proofErr w:type="gramEnd"/>
     </w:p>
     <w:p>
       <w:pPr>
@@ -3039,8 +3115,13 @@
         </w:numPr>
       </w:pPr>
       <w:r>
-        <w:t>Deployment of Plugins Assembles along with creation of Plugin Type in the assembly</w:t>
-      </w:r>
+        <w:t xml:space="preserve">Deployment of Plugins Assembles along with creation of Plugin Type in the </w:t>
+      </w:r>
+      <w:proofErr w:type="gramStart"/>
+      <w:r>
+        <w:t>assembly</w:t>
+      </w:r>
+      <w:proofErr w:type="gramEnd"/>
     </w:p>
     <w:p>
       <w:pPr>
@@ -3051,8 +3132,13 @@
         </w:numPr>
       </w:pPr>
       <w:r>
-        <w:t>Create and Update of SDK Message Processing Steps for a plugin assembly</w:t>
-      </w:r>
+        <w:t xml:space="preserve">Create and Update of SDK Message Processing Steps for a plugin </w:t>
+      </w:r>
+      <w:proofErr w:type="gramStart"/>
+      <w:r>
+        <w:t>assembly</w:t>
+      </w:r>
+      <w:proofErr w:type="gramEnd"/>
     </w:p>
     <w:p>
       <w:pPr>
@@ -3069,8 +3155,13 @@
     <w:p>
       <w:r>
         <w:lastRenderedPageBreak/>
-        <w:t>Each feature is further detailed in the following sections</w:t>
-      </w:r>
+        <w:t xml:space="preserve">Each feature is further detailed in the following </w:t>
+      </w:r>
+      <w:proofErr w:type="gramStart"/>
+      <w:r>
+        <w:t>sections</w:t>
+      </w:r>
+      <w:proofErr w:type="gramEnd"/>
     </w:p>
     <w:p>
       <w:pPr>
@@ -3084,12 +3175,33 @@
     </w:p>
     <w:p>
       <w:r>
-        <w:t>This feature of the extension deploys plugins assembles along its plugin types into the Datavere platform</w:t>
-      </w:r>
-    </w:p>
-    <w:p>
-      <w:r>
-        <w:t>The Deploy Plugin Assembly button is made available in the XRM menu when a project is right-clicked in solution explorer</w:t>
+        <w:t xml:space="preserve">This feature of the extension deploys plugins assembles along its plugin types into the </w:t>
+      </w:r>
+      <w:proofErr w:type="spellStart"/>
+      <w:r>
+        <w:t>Datavere</w:t>
+      </w:r>
+      <w:proofErr w:type="spellEnd"/>
+      <w:r>
+        <w:t xml:space="preserve"> </w:t>
+      </w:r>
+      <w:proofErr w:type="gramStart"/>
+      <w:r>
+        <w:t>platform</w:t>
+      </w:r>
+      <w:proofErr w:type="gramEnd"/>
+    </w:p>
+    <w:p>
+      <w:r>
+        <w:t xml:space="preserve">The Deploy Plugin Assembly button is made available in the XRM menu when a project is </w:t>
+      </w:r>
+      <w:proofErr w:type="gramStart"/>
+      <w:r>
+        <w:t>right-clicked</w:t>
+      </w:r>
+      <w:proofErr w:type="gramEnd"/>
+      <w:r>
+        <w:t xml:space="preserve"> in solution explorer</w:t>
       </w:r>
     </w:p>
     <w:p>
@@ -3115,7 +3227,7 @@
                     </pic:cNvPicPr>
                   </pic:nvPicPr>
                   <pic:blipFill>
-                    <a:blip r:embed="rId21">
+                    <a:blip r:embed="rId20">
                       <a:extLst>
                         <a:ext uri="{28A0092B-C50C-407E-A947-70E740481C1C}">
                           <a14:useLocalDpi xmlns:a14="http://schemas.microsoft.com/office/drawing/2010/main" val="0"/>
@@ -3161,8 +3273,13 @@
         </w:numPr>
       </w:pPr>
       <w:r>
-        <w:t>Trigger a build of the plugin project</w:t>
-      </w:r>
+        <w:t xml:space="preserve">Trigger a build of the plugin </w:t>
+      </w:r>
+      <w:proofErr w:type="gramStart"/>
+      <w:r>
+        <w:t>project</w:t>
+      </w:r>
+      <w:proofErr w:type="gramEnd"/>
     </w:p>
     <w:p>
       <w:pPr>
@@ -3176,8 +3293,13 @@
         <w:t>Verify</w:t>
       </w:r>
       <w:r>
-        <w:t xml:space="preserve"> the assembly is signed</w:t>
-      </w:r>
+        <w:t xml:space="preserve"> the assembly is </w:t>
+      </w:r>
+      <w:proofErr w:type="gramStart"/>
+      <w:r>
+        <w:t>signed</w:t>
+      </w:r>
+      <w:proofErr w:type="gramEnd"/>
     </w:p>
     <w:p>
       <w:pPr>
@@ -3190,7 +3312,7 @@
       <w:r>
         <w:t xml:space="preserve">Load the assembly and search for </w:t>
       </w:r>
-      <w:hyperlink r:id="rId22" w:history="1">
+      <w:hyperlink r:id="rId21" w:history="1">
         <w:r>
           <w:rPr>
             <w:rStyle w:val="Hyperlink"/>
@@ -3201,13 +3323,15 @@
       <w:r>
         <w:t xml:space="preserve"> and </w:t>
       </w:r>
-      <w:hyperlink r:id="rId23" w:history="1">
+      <w:hyperlink r:id="rId22" w:history="1">
+        <w:proofErr w:type="spellStart"/>
         <w:r>
           <w:rPr>
             <w:rStyle w:val="Hyperlink"/>
           </w:rPr>
           <w:t>CodeActivity</w:t>
         </w:r>
+        <w:proofErr w:type="spellEnd"/>
       </w:hyperlink>
       <w:r>
         <w:t xml:space="preserve"> (Custom Workflow Activity) classes</w:t>
@@ -3224,7 +3348,7 @@
       <w:r>
         <w:t xml:space="preserve">Query the active instance for presence of matching </w:t>
       </w:r>
-      <w:hyperlink r:id="rId24" w:history="1">
+      <w:hyperlink r:id="rId23" w:history="1">
         <w:r>
           <w:rPr>
             <w:rStyle w:val="Hyperlink"/>
@@ -3241,7 +3365,7 @@
       <w:r>
         <w:t xml:space="preserve"> and </w:t>
       </w:r>
-      <w:hyperlink r:id="rId25" w:history="1">
+      <w:hyperlink r:id="rId24" w:history="1">
         <w:r>
           <w:rPr>
             <w:rStyle w:val="Hyperlink"/>
@@ -3268,8 +3392,13 @@
         <w:t xml:space="preserve">confirm </w:t>
       </w:r>
       <w:r>
-        <w:t>details of the assembly deployment</w:t>
-      </w:r>
+        <w:t xml:space="preserve">details of the assembly </w:t>
+      </w:r>
+      <w:proofErr w:type="gramStart"/>
+      <w:r>
+        <w:t>deployment</w:t>
+      </w:r>
+      <w:proofErr w:type="gramEnd"/>
     </w:p>
     <w:p>
       <w:r>
@@ -3277,7 +3406,7 @@
           <w:noProof/>
         </w:rPr>
         <w:drawing>
-          <wp:inline distT="0" distB="0" distL="0" distR="0" wp14:anchorId="79773843" wp14:editId="373A3445">
+          <wp:inline distT="0" distB="0" distL="0" distR="0" wp14:anchorId="79773843" wp14:editId="4537DCE5">
             <wp:extent cx="5722620" cy="1242060"/>
             <wp:effectExtent l="0" t="0" r="0" b="0"/>
             <wp:docPr id="2" name="Picture 2"/>
@@ -3294,7 +3423,7 @@
                     </pic:cNvPicPr>
                   </pic:nvPicPr>
                   <pic:blipFill>
-                    <a:blip r:embed="rId26" cstate="print">
+                    <a:blip r:embed="rId25" cstate="print">
                       <a:extLst>
                         <a:ext uri="{28A0092B-C50C-407E-A947-70E740481C1C}">
                           <a14:useLocalDpi xmlns:a14="http://schemas.microsoft.com/office/drawing/2010/main" val="0"/>
@@ -3328,8 +3457,13 @@
     </w:p>
     <w:p>
       <w:r>
-        <w:t>This form has deployment options including</w:t>
-      </w:r>
+        <w:t xml:space="preserve">This form has deployment options </w:t>
+      </w:r>
+      <w:proofErr w:type="gramStart"/>
+      <w:r>
+        <w:t>including</w:t>
+      </w:r>
+      <w:proofErr w:type="gramEnd"/>
     </w:p>
     <w:p>
       <w:pPr>
@@ -3340,7 +3474,15 @@
         </w:numPr>
       </w:pPr>
       <w:r>
-        <w:t>Isolation Mode - change the Assemblies Isolation Mode to  None (on premise only)</w:t>
+        <w:t xml:space="preserve">Isolation Mode - change the Assemblies Isolation Mode </w:t>
+      </w:r>
+      <w:proofErr w:type="gramStart"/>
+      <w:r>
+        <w:t>to  None</w:t>
+      </w:r>
+      <w:proofErr w:type="gramEnd"/>
+      <w:r>
+        <w:t xml:space="preserve"> (on premise only)</w:t>
       </w:r>
     </w:p>
     <w:p>
@@ -3364,8 +3506,13 @@
         </w:numPr>
       </w:pPr>
       <w:r>
-        <w:t>Friendly Name - name used for plugins in the Dataverse platform</w:t>
-      </w:r>
+        <w:t xml:space="preserve">Friendly Name - name used for plugins in the Dataverse </w:t>
+      </w:r>
+      <w:proofErr w:type="gramStart"/>
+      <w:r>
+        <w:t>platform</w:t>
+      </w:r>
+      <w:proofErr w:type="gramEnd"/>
     </w:p>
     <w:p>
       <w:pPr>
@@ -3376,8 +3523,13 @@
         </w:numPr>
       </w:pPr>
       <w:r>
-        <w:t>Name – other named used for plugins in the Dataverse platform</w:t>
-      </w:r>
+        <w:t xml:space="preserve">Name – other named used for plugins in the Dataverse </w:t>
+      </w:r>
+      <w:proofErr w:type="gramStart"/>
+      <w:r>
+        <w:t>platform</w:t>
+      </w:r>
+      <w:proofErr w:type="gramEnd"/>
     </w:p>
     <w:p>
       <w:pPr>
@@ -3393,8 +3545,13 @@
     </w:p>
     <w:p>
       <w:r>
-        <w:t>Click Deploy on the form and the extension will work through required data updates to deploy the assembly and types into the Dataverse platform</w:t>
-      </w:r>
+        <w:t xml:space="preserve">Click Deploy on the form and the extension will work through required data updates to deploy the assembly and types into the Dataverse </w:t>
+      </w:r>
+      <w:proofErr w:type="gramStart"/>
+      <w:r>
+        <w:t>platform</w:t>
+      </w:r>
+      <w:proofErr w:type="gramEnd"/>
     </w:p>
     <w:p>
       <w:r>
@@ -3420,7 +3577,7 @@
                     </pic:cNvPicPr>
                   </pic:nvPicPr>
                   <pic:blipFill>
-                    <a:blip r:embed="rId27">
+                    <a:blip r:embed="rId26">
                       <a:extLst>
                         <a:ext uri="{28A0092B-C50C-407E-A947-70E740481C1C}">
                           <a14:useLocalDpi xmlns:a14="http://schemas.microsoft.com/office/drawing/2010/main" val="0"/>
@@ -3454,7 +3611,15 @@
     </w:p>
     <w:p>
       <w:r>
-        <w:t>At completion a summery of updates will be displayed</w:t>
+        <w:t xml:space="preserve">At completion a </w:t>
+      </w:r>
+      <w:proofErr w:type="spellStart"/>
+      <w:r>
+        <w:t>summery</w:t>
+      </w:r>
+      <w:proofErr w:type="spellEnd"/>
+      <w:r>
+        <w:t xml:space="preserve"> of updates will be displayed</w:t>
       </w:r>
     </w:p>
     <w:p>
@@ -3480,7 +3645,7 @@
                     </pic:cNvPicPr>
                   </pic:nvPicPr>
                   <pic:blipFill>
-                    <a:blip r:embed="rId28">
+                    <a:blip r:embed="rId27">
                       <a:extLst>
                         <a:ext uri="{28A0092B-C50C-407E-A947-70E740481C1C}">
                           <a14:useLocalDpi xmlns:a14="http://schemas.microsoft.com/office/drawing/2010/main" val="0"/>
@@ -3526,8 +3691,13 @@
         <w:t xml:space="preserve">as required </w:t>
       </w:r>
       <w:r>
-        <w:t>to add new plugins or workflow activities, delete the plugins or workflow activities, or update their configurations</w:t>
-      </w:r>
+        <w:t xml:space="preserve">to add new plugins or workflow activities, delete the plugins or workflow activities, or update their </w:t>
+      </w:r>
+      <w:proofErr w:type="gramStart"/>
+      <w:r>
+        <w:t>configurations</w:t>
+      </w:r>
+      <w:proofErr w:type="gramEnd"/>
     </w:p>
     <w:p>
       <w:pPr>
@@ -3541,8 +3711,13 @@
     </w:p>
     <w:p>
       <w:r>
-        <w:t>This feature of the extension enables configuration of plugin triggers (SDK Message Processing Steps) for a plugin assembly in the Dataverse instance</w:t>
-      </w:r>
+        <w:t xml:space="preserve">This feature of the extension enables configuration of plugin triggers (SDK Message Processing Steps) for a plugin assembly in the Dataverse </w:t>
+      </w:r>
+      <w:proofErr w:type="gramStart"/>
+      <w:r>
+        <w:t>instance</w:t>
+      </w:r>
+      <w:proofErr w:type="gramEnd"/>
     </w:p>
     <w:p>
       <w:r>
@@ -3552,7 +3727,15 @@
         <w:t>Manage Plugin Triggers</w:t>
       </w:r>
       <w:r>
-        <w:t xml:space="preserve"> button is made available in the XRM menu when a project is right-clicked in solution explorer</w:t>
+        <w:t xml:space="preserve"> button is made available in the XRM menu when a project is </w:t>
+      </w:r>
+      <w:proofErr w:type="gramStart"/>
+      <w:r>
+        <w:t>right-clicked</w:t>
+      </w:r>
+      <w:proofErr w:type="gramEnd"/>
+      <w:r>
+        <w:t xml:space="preserve"> in solution explorer</w:t>
       </w:r>
     </w:p>
     <w:p>
@@ -3578,7 +3761,7 @@
                     </pic:cNvPicPr>
                   </pic:nvPicPr>
                   <pic:blipFill>
-                    <a:blip r:embed="rId29">
+                    <a:blip r:embed="rId28">
                       <a:extLst>
                         <a:ext uri="{28A0092B-C50C-407E-A947-70E740481C1C}">
                           <a14:useLocalDpi xmlns:a14="http://schemas.microsoft.com/office/drawing/2010/main" val="0"/>
@@ -3624,8 +3807,13 @@
         </w:numPr>
       </w:pPr>
       <w:r>
-        <w:t>Verify there is a matching Plugin Assembly deployed to the active instance</w:t>
-      </w:r>
+        <w:t xml:space="preserve">Verify there is a matching Plugin Assembly deployed to the active </w:t>
+      </w:r>
+      <w:proofErr w:type="gramStart"/>
+      <w:r>
+        <w:t>instance</w:t>
+      </w:r>
+      <w:proofErr w:type="gramEnd"/>
     </w:p>
     <w:p>
       <w:pPr>
@@ -3638,7 +3826,7 @@
       <w:r>
         <w:t xml:space="preserve">Query </w:t>
       </w:r>
-      <w:hyperlink r:id="rId30" w:history="1">
+      <w:hyperlink r:id="rId29" w:history="1">
         <w:r>
           <w:rPr>
             <w:rStyle w:val="Hyperlink"/>
@@ -3665,13 +3853,23 @@
         <w:t>the</w:t>
       </w:r>
       <w:r>
-        <w:t xml:space="preserve"> plugin triggers</w:t>
-      </w:r>
-    </w:p>
-    <w:p>
-      <w:r>
-        <w:t>To add a new plugin trigger (SDK Message Processing Step) click the + button at the top left of the grid</w:t>
-      </w:r>
+        <w:t xml:space="preserve"> plugin </w:t>
+      </w:r>
+      <w:proofErr w:type="gramStart"/>
+      <w:r>
+        <w:t>triggers</w:t>
+      </w:r>
+      <w:proofErr w:type="gramEnd"/>
+    </w:p>
+    <w:p>
+      <w:r>
+        <w:t xml:space="preserve">To add a new plugin trigger (SDK Message Processing Step) click the + button at the top left of the </w:t>
+      </w:r>
+      <w:proofErr w:type="gramStart"/>
+      <w:r>
+        <w:t>grid</w:t>
+      </w:r>
+      <w:proofErr w:type="gramEnd"/>
     </w:p>
     <w:p>
       <w:r>
@@ -3697,7 +3895,7 @@
                     </pic:cNvPicPr>
                   </pic:nvPicPr>
                   <pic:blipFill>
-                    <a:blip r:embed="rId31">
+                    <a:blip r:embed="rId30">
                       <a:extLst>
                         <a:ext uri="{28A0092B-C50C-407E-A947-70E740481C1C}">
                           <a14:useLocalDpi xmlns:a14="http://schemas.microsoft.com/office/drawing/2010/main" val="0"/>
@@ -3739,7 +3937,7 @@
       <w:r>
         <w:br/>
       </w:r>
-      <w:hyperlink r:id="rId32" w:history="1">
+      <w:hyperlink r:id="rId31" w:history="1">
         <w:r>
           <w:rPr>
             <w:rStyle w:val="Hyperlink"/>
@@ -3753,9 +3951,25 @@
     </w:p>
     <w:p>
       <w:r>
-        <w:t xml:space="preserve">Note only PreImages are currently available for configuration in the extension as PostImages are considered an </w:t>
-      </w:r>
-      <w:hyperlink r:id="rId33" w:history="1">
+        <w:t xml:space="preserve">Note only </w:t>
+      </w:r>
+      <w:proofErr w:type="spellStart"/>
+      <w:r>
+        <w:t>PreImages</w:t>
+      </w:r>
+      <w:proofErr w:type="spellEnd"/>
+      <w:r>
+        <w:t xml:space="preserve"> are currently available for configuration in the extension as </w:t>
+      </w:r>
+      <w:proofErr w:type="spellStart"/>
+      <w:r>
+        <w:t>PostImages</w:t>
+      </w:r>
+      <w:proofErr w:type="spellEnd"/>
+      <w:r>
+        <w:t xml:space="preserve"> are considered an </w:t>
+      </w:r>
+      <w:hyperlink r:id="rId32" w:history="1">
         <w:r>
           <w:rPr>
             <w:rStyle w:val="Hyperlink"/>
@@ -3764,7 +3978,15 @@
         </w:r>
       </w:hyperlink>
       <w:r>
-        <w:t xml:space="preserve"> by the publisher, and the Target and PreImage in plugins is used to achieve the same result</w:t>
+        <w:t xml:space="preserve"> by the publisher, and the Target and </w:t>
+      </w:r>
+      <w:proofErr w:type="spellStart"/>
+      <w:r>
+        <w:t>PreImage</w:t>
+      </w:r>
+      <w:proofErr w:type="spellEnd"/>
+      <w:r>
+        <w:t xml:space="preserve"> in plugins is used to achieve the same result</w:t>
       </w:r>
     </w:p>
     <w:p>
@@ -3790,7 +4012,7 @@
                     </pic:cNvPicPr>
                   </pic:nvPicPr>
                   <pic:blipFill>
-                    <a:blip r:embed="rId34">
+                    <a:blip r:embed="rId33">
                       <a:extLst>
                         <a:ext uri="{28A0092B-C50C-407E-A947-70E740481C1C}">
                           <a14:useLocalDpi xmlns:a14="http://schemas.microsoft.com/office/drawing/2010/main" val="0"/>
@@ -3853,7 +4075,7 @@
                     </pic:cNvPicPr>
                   </pic:nvPicPr>
                   <pic:blipFill>
-                    <a:blip r:embed="rId35">
+                    <a:blip r:embed="rId34">
                       <a:extLst>
                         <a:ext uri="{28A0092B-C50C-407E-A947-70E740481C1C}">
                           <a14:useLocalDpi xmlns:a14="http://schemas.microsoft.com/office/drawing/2010/main" val="0"/>
@@ -3887,8 +4109,13 @@
     </w:p>
     <w:p>
       <w:r>
-        <w:t>Progress information will be displayed as changes are save</w:t>
-      </w:r>
+        <w:t xml:space="preserve">Progress information will be displayed as changes are </w:t>
+      </w:r>
+      <w:proofErr w:type="gramStart"/>
+      <w:r>
+        <w:t>save</w:t>
+      </w:r>
+      <w:proofErr w:type="gramEnd"/>
     </w:p>
     <w:p>
       <w:r>
@@ -3914,7 +4141,7 @@
                     </pic:cNvPicPr>
                   </pic:nvPicPr>
                   <pic:blipFill>
-                    <a:blip r:embed="rId36">
+                    <a:blip r:embed="rId35">
                       <a:extLst>
                         <a:ext uri="{28A0092B-C50C-407E-A947-70E740481C1C}">
                           <a14:useLocalDpi xmlns:a14="http://schemas.microsoft.com/office/drawing/2010/main" val="0"/>
@@ -3974,7 +4201,7 @@
                     </pic:cNvPicPr>
                   </pic:nvPicPr>
                   <pic:blipFill>
-                    <a:blip r:embed="rId37">
+                    <a:blip r:embed="rId36">
                       <a:extLst>
                         <a:ext uri="{28A0092B-C50C-407E-A947-70E740481C1C}">
                           <a14:useLocalDpi xmlns:a14="http://schemas.microsoft.com/office/drawing/2010/main" val="0"/>
@@ -4008,8 +4235,13 @@
     </w:p>
     <w:p>
       <w:r>
-        <w:t>The Manage Plugin Triggers process may be run again on the plugin project as required to add new plugin triggers, delete plugin triggers, or update plugin trigger configurations</w:t>
-      </w:r>
+        <w:t xml:space="preserve">The Manage Plugin Triggers process may be run again on the plugin project as required to add new plugin triggers, delete plugin triggers, or update plugin trigger </w:t>
+      </w:r>
+      <w:proofErr w:type="gramStart"/>
+      <w:r>
+        <w:t>configurations</w:t>
+      </w:r>
+      <w:proofErr w:type="gramEnd"/>
     </w:p>
     <w:p>
       <w:pPr>
@@ -4038,12 +4270,25 @@
         <w:t>s</w:t>
       </w:r>
       <w:r>
-        <w:t xml:space="preserve"> plugin code changes into the Dataverse instance with one-click from the XRM menu in solution explorer</w:t>
-      </w:r>
-    </w:p>
-    <w:p>
-      <w:r>
-        <w:t>The Update Plugin Assembly button is made available in the XRM menu when a project is right-clicked in solution explorer</w:t>
+        <w:t xml:space="preserve"> plugin code changes into the Dataverse instance with one-click from the XRM menu in solution </w:t>
+      </w:r>
+      <w:proofErr w:type="gramStart"/>
+      <w:r>
+        <w:t>explorer</w:t>
+      </w:r>
+      <w:proofErr w:type="gramEnd"/>
+    </w:p>
+    <w:p>
+      <w:r>
+        <w:t xml:space="preserve">The Update Plugin Assembly button is made available in the XRM menu when a project is </w:t>
+      </w:r>
+      <w:proofErr w:type="gramStart"/>
+      <w:r>
+        <w:t>right-clicked</w:t>
+      </w:r>
+      <w:proofErr w:type="gramEnd"/>
+      <w:r>
+        <w:t xml:space="preserve"> in solution explorer</w:t>
       </w:r>
     </w:p>
     <w:p>
@@ -4069,7 +4314,7 @@
                     </pic:cNvPicPr>
                   </pic:nvPicPr>
                   <pic:blipFill>
-                    <a:blip r:embed="rId38">
+                    <a:blip r:embed="rId37">
                       <a:extLst>
                         <a:ext uri="{28A0092B-C50C-407E-A947-70E740481C1C}">
                           <a14:useLocalDpi xmlns:a14="http://schemas.microsoft.com/office/drawing/2010/main" val="0"/>
@@ -4103,13 +4348,23 @@
     </w:p>
     <w:p>
       <w:r>
-        <w:t>When clicked the process initiates a build of the project assembly, and if successful immediately updates the assembly binary into the Dataverse platform</w:t>
-      </w:r>
-    </w:p>
-    <w:p>
-      <w:r>
-        <w:t>No entry form or confirmation is needed with this feature to enable efficiency when developing plugin code for the platform</w:t>
-      </w:r>
+        <w:t xml:space="preserve">When clicked the process initiates a build of the project assembly, and if successful immediately updates the assembly binary into the Dataverse </w:t>
+      </w:r>
+      <w:proofErr w:type="gramStart"/>
+      <w:r>
+        <w:t>platform</w:t>
+      </w:r>
+      <w:proofErr w:type="gramEnd"/>
+    </w:p>
+    <w:p>
+      <w:r>
+        <w:t xml:space="preserve">No entry form or confirmation is needed with this feature to enable efficiency when developing plugin code for the </w:t>
+      </w:r>
+      <w:proofErr w:type="gramStart"/>
+      <w:r>
+        <w:t>platform</w:t>
+      </w:r>
+      <w:proofErr w:type="gramEnd"/>
     </w:p>
     <w:p>
       <w:pPr>
@@ -4124,13 +4379,31 @@
     </w:p>
     <w:p>
       <w:r>
-        <w:t>This is another well-used feature of the extension which generates static classes and constants for the types, fields, option sets, and action endpoints which are configured in the Dataverse instance</w:t>
-      </w:r>
-    </w:p>
-    <w:p>
-      <w:r>
-        <w:t>The Refresh Schema button is made available by right clicking a file which has the name “Schema.cs” in solution explorer</w:t>
-      </w:r>
+        <w:t xml:space="preserve">This is another well-used feature of the extension which generates static classes and constants for the types, fields, option sets, and action endpoints which are configured in the Dataverse </w:t>
+      </w:r>
+      <w:proofErr w:type="gramStart"/>
+      <w:r>
+        <w:t>instance</w:t>
+      </w:r>
+      <w:proofErr w:type="gramEnd"/>
+    </w:p>
+    <w:p>
+      <w:r>
+        <w:t>The Refresh Schema button is made available by right clicking a file which has the name “</w:t>
+      </w:r>
+      <w:proofErr w:type="spellStart"/>
+      <w:r>
+        <w:t>Schema.cs</w:t>
+      </w:r>
+      <w:proofErr w:type="spellEnd"/>
+      <w:r>
+        <w:t xml:space="preserve">” in solution </w:t>
+      </w:r>
+      <w:proofErr w:type="gramStart"/>
+      <w:r>
+        <w:t>explorer</w:t>
+      </w:r>
+      <w:proofErr w:type="gramEnd"/>
     </w:p>
     <w:p>
       <w:r>
@@ -4155,7 +4428,7 @@
                     </pic:cNvPicPr>
                   </pic:nvPicPr>
                   <pic:blipFill>
-                    <a:blip r:embed="rId39">
+                    <a:blip r:embed="rId38">
                       <a:extLst>
                         <a:ext uri="{28A0092B-C50C-407E-A947-70E740481C1C}">
                           <a14:useLocalDpi xmlns:a14="http://schemas.microsoft.com/office/drawing/2010/main" val="0"/>
@@ -4189,11 +4462,24 @@
     </w:p>
     <w:p>
       <w:r>
-        <w:t>Running this process will refresh the schema.cs file with classes and constants based on the current state of the Dataverse instance</w:t>
-      </w:r>
-      <w:r>
-        <w:t>. The refresh may take a while as all metadata is refresh from the source instance to ensure customisations are up to date</w:t>
-      </w:r>
+        <w:t xml:space="preserve">Running this process will refresh the </w:t>
+      </w:r>
+      <w:proofErr w:type="spellStart"/>
+      <w:r>
+        <w:t>schema.cs</w:t>
+      </w:r>
+      <w:proofErr w:type="spellEnd"/>
+      <w:r>
+        <w:t xml:space="preserve"> file with classes and constants based on the current state of the Dataverse instance</w:t>
+      </w:r>
+      <w:r>
+        <w:t xml:space="preserve">. The refresh may take a while as all metadata is refresh from the source instance to ensure customisations are up to </w:t>
+      </w:r>
+      <w:proofErr w:type="gramStart"/>
+      <w:r>
+        <w:t>date</w:t>
+      </w:r>
+      <w:proofErr w:type="gramEnd"/>
     </w:p>
     <w:p>
       <w:r>
@@ -4218,7 +4504,7 @@
                     </pic:cNvPicPr>
                   </pic:nvPicPr>
                   <pic:blipFill>
-                    <a:blip r:embed="rId40">
+                    <a:blip r:embed="rId39">
                       <a:extLst>
                         <a:ext uri="{28A0092B-C50C-407E-A947-70E740481C1C}">
                           <a14:useLocalDpi xmlns:a14="http://schemas.microsoft.com/office/drawing/2010/main" val="0"/>
@@ -4252,8 +4538,21 @@
     </w:p>
     <w:p>
       <w:r>
-        <w:t>Classes in the generated file enable greater efficiency writing code with the Dataverse SDK, by using the Intellisense feature of Visual Studio, instead of manually typing strings for customisation values</w:t>
-      </w:r>
+        <w:t xml:space="preserve">Classes in the generated file enable greater efficiency writing code with the Dataverse SDK, by using the </w:t>
+      </w:r>
+      <w:proofErr w:type="spellStart"/>
+      <w:r>
+        <w:t>Intellisense</w:t>
+      </w:r>
+      <w:proofErr w:type="spellEnd"/>
+      <w:r>
+        <w:t xml:space="preserve"> feature of Visual Studio, instead of manually typing strings for customisation </w:t>
+      </w:r>
+      <w:proofErr w:type="gramStart"/>
+      <w:r>
+        <w:t>values</w:t>
+      </w:r>
+      <w:proofErr w:type="gramEnd"/>
     </w:p>
     <w:p>
       <w:r>
@@ -4272,12 +4571,22 @@
         <w:t xml:space="preserve">option values </w:t>
       </w:r>
       <w:r>
-        <w:t>are represented as labels, as well as other benefits of using constants instead of hard values</w:t>
-      </w:r>
-    </w:p>
-    <w:p>
-      <w:r>
-        <w:t>Constants types generated include the following</w:t>
+        <w:t xml:space="preserve">are represented as labels, as well as other benefits of using constants instead of hard </w:t>
+      </w:r>
+      <w:proofErr w:type="gramStart"/>
+      <w:r>
+        <w:t>values</w:t>
+      </w:r>
+      <w:proofErr w:type="gramEnd"/>
+    </w:p>
+    <w:p>
+      <w:proofErr w:type="gramStart"/>
+      <w:r>
+        <w:t>Constants</w:t>
+      </w:r>
+      <w:proofErr w:type="gramEnd"/>
+      <w:r>
+        <w:t xml:space="preserve"> types generated include the following</w:t>
       </w:r>
     </w:p>
     <w:p>
@@ -4354,8 +4663,21 @@
     </w:p>
     <w:p>
       <w:r>
-        <w:t>The screenshots below show example constants and type ahead from the Schema.cs file</w:t>
-      </w:r>
+        <w:t xml:space="preserve">The screenshots below show example constants and type ahead from the </w:t>
+      </w:r>
+      <w:proofErr w:type="spellStart"/>
+      <w:r>
+        <w:t>Schema.cs</w:t>
+      </w:r>
+      <w:proofErr w:type="spellEnd"/>
+      <w:r>
+        <w:t xml:space="preserve"> </w:t>
+      </w:r>
+      <w:proofErr w:type="gramStart"/>
+      <w:r>
+        <w:t>file</w:t>
+      </w:r>
+      <w:proofErr w:type="gramEnd"/>
     </w:p>
     <w:p>
       <w:r>
@@ -4386,7 +4708,7 @@
                     </pic:cNvPicPr>
                   </pic:nvPicPr>
                   <pic:blipFill>
-                    <a:blip r:embed="rId41">
+                    <a:blip r:embed="rId40">
                       <a:extLst>
                         <a:ext uri="{28A0092B-C50C-407E-A947-70E740481C1C}">
                           <a14:useLocalDpi xmlns:a14="http://schemas.microsoft.com/office/drawing/2010/main" val="0"/>
@@ -4446,7 +4768,7 @@
                     </pic:cNvPicPr>
                   </pic:nvPicPr>
                   <pic:blipFill>
-                    <a:blip r:embed="rId42">
+                    <a:blip r:embed="rId41">
                       <a:extLst>
                         <a:ext uri="{28A0092B-C50C-407E-A947-70E740481C1C}">
                           <a14:useLocalDpi xmlns:a14="http://schemas.microsoft.com/office/drawing/2010/main" val="0"/>
@@ -4480,13 +4802,21 @@
     </w:p>
     <w:p>
       <w:r>
-        <w:t>Constants in the static Option</w:t>
+        <w:t xml:space="preserve">Constants in the static </w:t>
+      </w:r>
+      <w:proofErr w:type="spellStart"/>
+      <w:r>
+        <w:t>Option</w:t>
       </w:r>
       <w:r>
         <w:t>S</w:t>
       </w:r>
       <w:r>
-        <w:t>ets class for column option values</w:t>
+        <w:t>ets</w:t>
+      </w:r>
+      <w:proofErr w:type="spellEnd"/>
+      <w:r>
+        <w:t xml:space="preserve"> class for column option values</w:t>
       </w:r>
     </w:p>
     <w:p>
@@ -4512,7 +4842,7 @@
                     </pic:cNvPicPr>
                   </pic:nvPicPr>
                   <pic:blipFill>
-                    <a:blip r:embed="rId43">
+                    <a:blip r:embed="rId42">
                       <a:extLst>
                         <a:ext uri="{28A0092B-C50C-407E-A947-70E740481C1C}">
                           <a14:useLocalDpi xmlns:a14="http://schemas.microsoft.com/office/drawing/2010/main" val="0"/>
@@ -4546,13 +4876,21 @@
     </w:p>
     <w:p>
       <w:r>
-        <w:t>Constants in the static Option</w:t>
+        <w:t xml:space="preserve">Constants in the static </w:t>
+      </w:r>
+      <w:proofErr w:type="spellStart"/>
+      <w:r>
+        <w:t>Option</w:t>
       </w:r>
       <w:r>
         <w:t>S</w:t>
       </w:r>
       <w:r>
-        <w:t>ets.Shared class for shared option values</w:t>
+        <w:t>ets.Shared</w:t>
+      </w:r>
+      <w:proofErr w:type="spellEnd"/>
+      <w:r>
+        <w:t xml:space="preserve"> class for shared option values</w:t>
       </w:r>
     </w:p>
     <w:p>
@@ -4578,7 +4916,7 @@
                     </pic:cNvPicPr>
                   </pic:nvPicPr>
                   <pic:blipFill>
-                    <a:blip r:embed="rId44">
+                    <a:blip r:embed="rId43">
                       <a:extLst>
                         <a:ext uri="{28A0092B-C50C-407E-A947-70E740481C1C}">
                           <a14:useLocalDpi xmlns:a14="http://schemas.microsoft.com/office/drawing/2010/main" val="0"/>
@@ -4638,7 +4976,7 @@
                     </pic:cNvPicPr>
                   </pic:nvPicPr>
                   <pic:blipFill>
-                    <a:blip r:embed="rId45">
+                    <a:blip r:embed="rId44">
                       <a:extLst>
                         <a:ext uri="{28A0092B-C50C-407E-A947-70E740481C1C}">
                           <a14:useLocalDpi xmlns:a14="http://schemas.microsoft.com/office/drawing/2010/main" val="0"/>
@@ -4673,7 +5011,15 @@
     <w:p>
       <w:r>
         <w:lastRenderedPageBreak/>
-        <w:t>Constants in the static Actions class for custom action inout and output arguments</w:t>
+        <w:t xml:space="preserve">Constants in the static Actions class for custom action </w:t>
+      </w:r>
+      <w:proofErr w:type="spellStart"/>
+      <w:r>
+        <w:t>inout</w:t>
+      </w:r>
+      <w:proofErr w:type="spellEnd"/>
+      <w:r>
+        <w:t xml:space="preserve"> and output arguments</w:t>
       </w:r>
     </w:p>
     <w:p>
@@ -4694,6 +5040,71 @@
                 <pic:pic xmlns:pic="http://schemas.openxmlformats.org/drawingml/2006/picture">
                   <pic:nvPicPr>
                     <pic:cNvPr id="0" name="Picture 11"/>
+                    <pic:cNvPicPr>
+                      <a:picLocks noChangeAspect="1" noChangeArrowheads="1"/>
+                    </pic:cNvPicPr>
+                  </pic:nvPicPr>
+                  <pic:blipFill>
+                    <a:blip r:embed="rId45">
+                      <a:extLst>
+                        <a:ext uri="{28A0092B-C50C-407E-A947-70E740481C1C}">
+                          <a14:useLocalDpi xmlns:a14="http://schemas.microsoft.com/office/drawing/2010/main" val="0"/>
+                        </a:ext>
+                      </a:extLst>
+                    </a:blip>
+                    <a:srcRect/>
+                    <a:stretch>
+                      <a:fillRect/>
+                    </a:stretch>
+                  </pic:blipFill>
+                  <pic:spPr bwMode="auto">
+                    <a:xfrm>
+                      <a:off x="0" y="0"/>
+                      <a:ext cx="5730240" cy="1295400"/>
+                    </a:xfrm>
+                    <a:prstGeom prst="rect">
+                      <a:avLst/>
+                    </a:prstGeom>
+                    <a:noFill/>
+                    <a:ln>
+                      <a:noFill/>
+                    </a:ln>
+                  </pic:spPr>
+                </pic:pic>
+              </a:graphicData>
+            </a:graphic>
+          </wp:inline>
+        </w:drawing>
+      </w:r>
+    </w:p>
+    <w:p>
+      <w:r>
+        <w:t xml:space="preserve">And finally in the static Relationships class many-to-many relationship names and intersect table </w:t>
+      </w:r>
+      <w:proofErr w:type="gramStart"/>
+      <w:r>
+        <w:t>names</w:t>
+      </w:r>
+      <w:proofErr w:type="gramEnd"/>
+    </w:p>
+    <w:p>
+      <w:r>
+        <w:rPr>
+          <w:noProof/>
+        </w:rPr>
+        <w:drawing>
+          <wp:inline distT="0" distB="0" distL="0" distR="0" wp14:anchorId="60896B6F" wp14:editId="7A575583">
+            <wp:extent cx="5730240" cy="1295400"/>
+            <wp:effectExtent l="0" t="0" r="3810" b="0"/>
+            <wp:docPr id="29" name="Picture 29"/>
+            <wp:cNvGraphicFramePr>
+              <a:graphicFrameLocks xmlns:a="http://schemas.openxmlformats.org/drawingml/2006/main" noChangeAspect="1"/>
+            </wp:cNvGraphicFramePr>
+            <a:graphic xmlns:a="http://schemas.openxmlformats.org/drawingml/2006/main">
+              <a:graphicData uri="http://schemas.openxmlformats.org/drawingml/2006/picture">
+                <pic:pic xmlns:pic="http://schemas.openxmlformats.org/drawingml/2006/picture">
+                  <pic:nvPicPr>
+                    <pic:cNvPr id="0" name="Picture 12"/>
                     <pic:cNvPicPr>
                       <a:picLocks noChangeAspect="1" noChangeArrowheads="1"/>
                     </pic:cNvPicPr>
@@ -4732,66 +5143,6 @@
       </w:r>
     </w:p>
     <w:p>
-      <w:r>
-        <w:t>And finally in the static Relationships class many-to-many relationship names and intersect table names</w:t>
-      </w:r>
-    </w:p>
-    <w:p>
-      <w:r>
-        <w:rPr>
-          <w:noProof/>
-        </w:rPr>
-        <w:drawing>
-          <wp:inline distT="0" distB="0" distL="0" distR="0" wp14:anchorId="60896B6F" wp14:editId="7A575583">
-            <wp:extent cx="5730240" cy="1295400"/>
-            <wp:effectExtent l="0" t="0" r="3810" b="0"/>
-            <wp:docPr id="29" name="Picture 29"/>
-            <wp:cNvGraphicFramePr>
-              <a:graphicFrameLocks xmlns:a="http://schemas.openxmlformats.org/drawingml/2006/main" noChangeAspect="1"/>
-            </wp:cNvGraphicFramePr>
-            <a:graphic xmlns:a="http://schemas.openxmlformats.org/drawingml/2006/main">
-              <a:graphicData uri="http://schemas.openxmlformats.org/drawingml/2006/picture">
-                <pic:pic xmlns:pic="http://schemas.openxmlformats.org/drawingml/2006/picture">
-                  <pic:nvPicPr>
-                    <pic:cNvPr id="0" name="Picture 12"/>
-                    <pic:cNvPicPr>
-                      <a:picLocks noChangeAspect="1" noChangeArrowheads="1"/>
-                    </pic:cNvPicPr>
-                  </pic:nvPicPr>
-                  <pic:blipFill>
-                    <a:blip r:embed="rId47">
-                      <a:extLst>
-                        <a:ext uri="{28A0092B-C50C-407E-A947-70E740481C1C}">
-                          <a14:useLocalDpi xmlns:a14="http://schemas.microsoft.com/office/drawing/2010/main" val="0"/>
-                        </a:ext>
-                      </a:extLst>
-                    </a:blip>
-                    <a:srcRect/>
-                    <a:stretch>
-                      <a:fillRect/>
-                    </a:stretch>
-                  </pic:blipFill>
-                  <pic:spPr bwMode="auto">
-                    <a:xfrm>
-                      <a:off x="0" y="0"/>
-                      <a:ext cx="5730240" cy="1295400"/>
-                    </a:xfrm>
-                    <a:prstGeom prst="rect">
-                      <a:avLst/>
-                    </a:prstGeom>
-                    <a:noFill/>
-                    <a:ln>
-                      <a:noFill/>
-                    </a:ln>
-                  </pic:spPr>
-                </pic:pic>
-              </a:graphicData>
-            </a:graphic>
-          </wp:inline>
-        </w:drawing>
-      </w:r>
-    </w:p>
-    <w:p>
       <w:pPr>
         <w:pStyle w:val="Heading2"/>
       </w:pPr>
@@ -4806,16 +5157,34 @@
         <w:t xml:space="preserve">This feature of the extension uploads files </w:t>
       </w:r>
       <w:r>
-        <w:t>directly from solution explorer i</w:t>
-      </w:r>
-      <w:r>
-        <w:t>into Dataverse web resources. It is a very useful for efficiently creating and updating JavaScript or other web resource files into the platform without having to upload manually in the web UI</w:t>
-      </w:r>
-    </w:p>
-    <w:p>
-      <w:r>
-        <w:t>The Deploy Web Resource button is made available when a compatible file type is right clicked in solution explorer</w:t>
-      </w:r>
+        <w:t xml:space="preserve">directly from solution explorer </w:t>
+      </w:r>
+      <w:proofErr w:type="spellStart"/>
+      <w:r>
+        <w:t>i</w:t>
+      </w:r>
+      <w:r>
+        <w:t>into</w:t>
+      </w:r>
+      <w:proofErr w:type="spellEnd"/>
+      <w:r>
+        <w:t xml:space="preserve"> Dataverse web resources. It is a very useful for efficiently creating and updating JavaScript or other web resource files into the platform without having to upload manually in the web </w:t>
+      </w:r>
+      <w:proofErr w:type="gramStart"/>
+      <w:r>
+        <w:t>UI</w:t>
+      </w:r>
+      <w:proofErr w:type="gramEnd"/>
+    </w:p>
+    <w:p>
+      <w:r>
+        <w:t xml:space="preserve">The Deploy Web Resource button is made available when a compatible file type is right clicked in solution </w:t>
+      </w:r>
+      <w:proofErr w:type="gramStart"/>
+      <w:r>
+        <w:t>explorer</w:t>
+      </w:r>
+      <w:proofErr w:type="gramEnd"/>
     </w:p>
     <w:p>
       <w:r>
@@ -4840,7 +5209,7 @@
                     </pic:cNvPicPr>
                   </pic:nvPicPr>
                   <pic:blipFill>
-                    <a:blip r:embed="rId48">
+                    <a:blip r:embed="rId47">
                       <a:extLst>
                         <a:ext uri="{28A0092B-C50C-407E-A947-70E740481C1C}">
                           <a14:useLocalDpi xmlns:a14="http://schemas.microsoft.com/office/drawing/2010/main" val="0"/>
@@ -4906,7 +5275,7 @@
                     </pic:cNvPicPr>
                   </pic:nvPicPr>
                   <pic:blipFill>
-                    <a:blip r:embed="rId49">
+                    <a:blip r:embed="rId48">
                       <a:extLst>
                         <a:ext uri="{28A0092B-C50C-407E-A947-70E740481C1C}">
                           <a14:useLocalDpi xmlns:a14="http://schemas.microsoft.com/office/drawing/2010/main" val="0"/>
@@ -4943,8 +5312,13 @@
         <w:spacing w:before="100" w:beforeAutospacing="1" w:after="100" w:afterAutospacing="1" w:line="240" w:lineRule="auto"/>
       </w:pPr>
       <w:r>
-        <w:t>Matching to existing web resources is done by unique name, else display name. That is</w:t>
-      </w:r>
+        <w:t xml:space="preserve">Matching to existing web resources is done by unique name, else display name. That </w:t>
+      </w:r>
+      <w:proofErr w:type="gramStart"/>
+      <w:r>
+        <w:t>is</w:t>
+      </w:r>
+      <w:proofErr w:type="gramEnd"/>
     </w:p>
     <w:p>
       <w:pPr>
@@ -4962,7 +5336,15 @@
         <w:t>n existing</w:t>
       </w:r>
       <w:r>
-        <w:t xml:space="preserve"> web resource has the same unique name as the file it is updated with the contents</w:t>
+        <w:t xml:space="preserve"> web resource has the same unique name as the </w:t>
+      </w:r>
+      <w:proofErr w:type="gramStart"/>
+      <w:r>
+        <w:t>file</w:t>
+      </w:r>
+      <w:proofErr w:type="gramEnd"/>
+      <w:r>
+        <w:t xml:space="preserve"> it is updated with the contents</w:t>
       </w:r>
     </w:p>
     <w:p>
@@ -4980,8 +5362,13 @@
         <w:t>n existing</w:t>
       </w:r>
       <w:r>
-        <w:t xml:space="preserve"> web resource has the same display name as the file it is updated with the contents</w:t>
-      </w:r>
+        <w:t xml:space="preserve"> web resource has the same display name as the file it is updated with the </w:t>
+      </w:r>
+      <w:proofErr w:type="gramStart"/>
+      <w:r>
+        <w:t>contents</w:t>
+      </w:r>
+      <w:proofErr w:type="gramEnd"/>
     </w:p>
     <w:p>
       <w:pPr>
@@ -4992,16 +5379,26 @@
         <w:spacing w:before="100" w:beforeAutospacing="1" w:after="100" w:afterAutospacing="1" w:line="240" w:lineRule="auto"/>
       </w:pPr>
       <w:r>
-        <w:t>Else a new Web Resource is created</w:t>
-      </w:r>
+        <w:t xml:space="preserve">Else a new Web Resource is </w:t>
+      </w:r>
+      <w:proofErr w:type="gramStart"/>
+      <w:r>
+        <w:t>created</w:t>
+      </w:r>
+      <w:proofErr w:type="gramEnd"/>
     </w:p>
     <w:p>
       <w:pPr>
         <w:spacing w:before="100" w:beforeAutospacing="1" w:after="100" w:afterAutospacing="1" w:line="240" w:lineRule="auto"/>
       </w:pPr>
       <w:r>
-        <w:t>Web Resources with paths in their name are not supported by the feature</w:t>
-      </w:r>
+        <w:t xml:space="preserve">Web Resources with paths in their name are not supported by the </w:t>
+      </w:r>
+      <w:proofErr w:type="gramStart"/>
+      <w:r>
+        <w:t>feature</w:t>
+      </w:r>
+      <w:proofErr w:type="gramEnd"/>
     </w:p>
     <w:p>
       <w:pPr>
@@ -5029,8 +5426,13 @@
         <w:t>extensions</w:t>
       </w:r>
       <w:r>
-        <w:t xml:space="preserve"> are enabled for the Deploy Web Resource feature</w:t>
-      </w:r>
+        <w:t xml:space="preserve"> are enabled for the Deploy Web Resource </w:t>
+      </w:r>
+      <w:proofErr w:type="gramStart"/>
+      <w:r>
+        <w:t>feature</w:t>
+      </w:r>
+      <w:proofErr w:type="gramEnd"/>
     </w:p>
     <w:p>
       <w:pPr>
@@ -5040,9 +5442,11 @@
         </w:numPr>
         <w:spacing w:before="100" w:beforeAutospacing="1" w:after="100" w:afterAutospacing="1" w:line="240" w:lineRule="auto"/>
       </w:pPr>
+      <w:proofErr w:type="spellStart"/>
       <w:r>
         <w:t>css</w:t>
       </w:r>
+      <w:proofErr w:type="spellEnd"/>
     </w:p>
     <w:p>
       <w:pPr>
@@ -5064,9 +5468,11 @@
         </w:numPr>
         <w:spacing w:before="100" w:beforeAutospacing="1" w:after="100" w:afterAutospacing="1" w:line="240" w:lineRule="auto"/>
       </w:pPr>
+      <w:proofErr w:type="spellStart"/>
       <w:r>
         <w:t>htm</w:t>
       </w:r>
+      <w:proofErr w:type="spellEnd"/>
     </w:p>
     <w:p>
       <w:pPr>
@@ -5088,9 +5494,11 @@
         </w:numPr>
         <w:spacing w:before="100" w:beforeAutospacing="1" w:after="100" w:afterAutospacing="1" w:line="240" w:lineRule="auto"/>
       </w:pPr>
+      <w:proofErr w:type="spellStart"/>
       <w:r>
         <w:t>ico</w:t>
       </w:r>
+      <w:proofErr w:type="spellEnd"/>
     </w:p>
     <w:p>
       <w:pPr>
@@ -5124,9 +5532,11 @@
         </w:numPr>
         <w:spacing w:before="100" w:beforeAutospacing="1" w:after="100" w:afterAutospacing="1" w:line="240" w:lineRule="auto"/>
       </w:pPr>
+      <w:proofErr w:type="spellStart"/>
       <w:r>
         <w:t>js</w:t>
       </w:r>
+      <w:proofErr w:type="spellEnd"/>
     </w:p>
     <w:p>
       <w:pPr>
@@ -5136,9 +5546,11 @@
         </w:numPr>
         <w:spacing w:before="100" w:beforeAutospacing="1" w:after="100" w:afterAutospacing="1" w:line="240" w:lineRule="auto"/>
       </w:pPr>
+      <w:proofErr w:type="spellStart"/>
       <w:r>
         <w:t>png</w:t>
       </w:r>
+      <w:proofErr w:type="spellEnd"/>
     </w:p>
     <w:p>
       <w:pPr>
@@ -5148,9 +5560,11 @@
         </w:numPr>
         <w:spacing w:before="100" w:beforeAutospacing="1" w:after="100" w:afterAutospacing="1" w:line="240" w:lineRule="auto"/>
       </w:pPr>
+      <w:proofErr w:type="spellStart"/>
       <w:r>
         <w:t>xap</w:t>
       </w:r>
+      <w:proofErr w:type="spellEnd"/>
     </w:p>
     <w:p>
       <w:pPr>
@@ -5172,9 +5586,11 @@
         </w:numPr>
         <w:spacing w:before="100" w:beforeAutospacing="1" w:after="100" w:afterAutospacing="1" w:line="240" w:lineRule="auto"/>
       </w:pPr>
+      <w:proofErr w:type="spellStart"/>
       <w:r>
         <w:t>xsl</w:t>
       </w:r>
+      <w:proofErr w:type="spellEnd"/>
     </w:p>
     <w:p>
       <w:pPr>
@@ -5196,18 +5612,25 @@
       <w:r>
         <w:t xml:space="preserve"> </w:t>
       </w:r>
+      <w:proofErr w:type="gramStart"/>
       <w:r>
         <w:t>facilitate</w:t>
       </w:r>
       <w:r>
         <w:t>s</w:t>
       </w:r>
+      <w:proofErr w:type="gramEnd"/>
       <w:r>
         <w:t xml:space="preserve"> creation and deployment of release packages within a visual studio solution</w:t>
       </w:r>
       <w:r>
-        <w:t>. Release package folders are created in the visual studio solution with Dataverse solution zip files, and XML files for table data to include in the deployment</w:t>
-      </w:r>
+        <w:t xml:space="preserve">. Release package folders are created in the visual studio solution with Dataverse solution zip files, and XML files for table data to include in the </w:t>
+      </w:r>
+      <w:proofErr w:type="gramStart"/>
+      <w:r>
+        <w:t>deployment</w:t>
+      </w:r>
+      <w:proofErr w:type="gramEnd"/>
     </w:p>
     <w:p>
       <w:r>
@@ -5232,7 +5655,7 @@
                     </pic:cNvPicPr>
                   </pic:nvPicPr>
                   <pic:blipFill>
-                    <a:blip r:embed="rId50">
+                    <a:blip r:embed="rId49">
                       <a:extLst>
                         <a:ext uri="{28A0092B-C50C-407E-A947-70E740481C1C}">
                           <a14:useLocalDpi xmlns:a14="http://schemas.microsoft.com/office/drawing/2010/main" val="0"/>
@@ -5270,14 +5693,24 @@
       </w:r>
       <w:r>
         <w:lastRenderedPageBreak/>
-        <w:t>integration in Visual Studio means the release package files are safely persisted for future releases when moving through multiple environments</w:t>
-      </w:r>
+        <w:t xml:space="preserve">integration in Visual Studio means the release package files are safely persisted for future releases when moving through multiple </w:t>
+      </w:r>
+      <w:proofErr w:type="gramStart"/>
+      <w:r>
+        <w:t>environments</w:t>
+      </w:r>
+      <w:proofErr w:type="gramEnd"/>
     </w:p>
     <w:p/>
     <w:p>
       <w:r>
-        <w:t>The release package features composed of the following</w:t>
-      </w:r>
+        <w:t xml:space="preserve">The release package features composed of the </w:t>
+      </w:r>
+      <w:proofErr w:type="gramStart"/>
+      <w:r>
+        <w:t>following</w:t>
+      </w:r>
+      <w:proofErr w:type="gramEnd"/>
     </w:p>
     <w:p>
       <w:pPr>
@@ -5288,8 +5721,13 @@
         </w:numPr>
       </w:pPr>
       <w:r>
-        <w:t>Create Release Package – this will export a solution from the active connection into a solution zip file. Configuration data may optionally be included and saved as XML files in a release subfolder</w:t>
-      </w:r>
+        <w:t xml:space="preserve">Create Release Package – this will export a solution from the active connection into a solution zip file. Configuration data may optionally be included and saved as XML files in a release </w:t>
+      </w:r>
+      <w:proofErr w:type="gramStart"/>
+      <w:r>
+        <w:t>subfolder</w:t>
+      </w:r>
+      <w:proofErr w:type="gramEnd"/>
     </w:p>
     <w:p>
       <w:pPr>
@@ -5300,8 +5738,13 @@
         </w:numPr>
       </w:pPr>
       <w:r>
-        <w:t xml:space="preserve"> Add Data to Release Package – this feature enables quickly appending or updating configuration data in the release package</w:t>
-      </w:r>
+        <w:t xml:space="preserve"> Add Data to Release Package – this feature enables quickly appending or updating configuration data in the release </w:t>
+      </w:r>
+      <w:proofErr w:type="gramStart"/>
+      <w:r>
+        <w:t>package</w:t>
+      </w:r>
+      <w:proofErr w:type="gramEnd"/>
     </w:p>
     <w:p>
       <w:pPr>
@@ -5312,8 +5755,13 @@
         </w:numPr>
       </w:pPr>
       <w:r>
-        <w:t>Deploy Release package – this feature does a big bang deployment of sequentially importing all solution and configuration data from the release package into a saved connection</w:t>
-      </w:r>
+        <w:t xml:space="preserve">Deploy Release package – this feature does a big bang deployment of sequentially importing all solution and configuration data from the release package into a saved </w:t>
+      </w:r>
+      <w:proofErr w:type="gramStart"/>
+      <w:r>
+        <w:t>connection</w:t>
+      </w:r>
+      <w:proofErr w:type="gramEnd"/>
     </w:p>
     <w:p>
       <w:pPr>
@@ -5342,8 +5790,13 @@
         <w:t xml:space="preserve">deployment </w:t>
       </w:r>
       <w:r>
-        <w:t>where release tasks for solutions and configuration data need to be done in more of a controlled sequential order</w:t>
-      </w:r>
+        <w:t xml:space="preserve">where release tasks for solutions and configuration data need to be done in more of a controlled sequential </w:t>
+      </w:r>
+      <w:proofErr w:type="gramStart"/>
+      <w:r>
+        <w:t>order</w:t>
+      </w:r>
+      <w:proofErr w:type="gramEnd"/>
     </w:p>
     <w:p>
       <w:pPr>
@@ -5363,7 +5816,15 @@
         <w:t xml:space="preserve"> Records </w:t>
       </w:r>
       <w:r>
-        <w:t>- this feature enables importing specific configuration data from a release package into a saved connection. Again this is an alternative to the big bang deployment where release tasks for solutions and configuration data need to be done in more of a controlled sequential</w:t>
+        <w:t xml:space="preserve">- this feature enables importing specific configuration data from a release package into a saved connection. </w:t>
+      </w:r>
+      <w:proofErr w:type="gramStart"/>
+      <w:r>
+        <w:t>Again</w:t>
+      </w:r>
+      <w:proofErr w:type="gramEnd"/>
+      <w:r>
+        <w:t xml:space="preserve"> this is an alternative to the big bang deployment where release tasks for solutions and configuration data need to be done in more of a controlled sequential</w:t>
       </w:r>
     </w:p>
     <w:p>
@@ -5378,8 +5839,13 @@
     </w:p>
     <w:p>
       <w:r>
-        <w:t>This feature is the main process for creating a release package in a visual studio solution</w:t>
-      </w:r>
+        <w:t xml:space="preserve">This feature is the main process for creating a release package in a visual studio </w:t>
+      </w:r>
+      <w:proofErr w:type="gramStart"/>
+      <w:r>
+        <w:t>solution</w:t>
+      </w:r>
+      <w:proofErr w:type="gramEnd"/>
     </w:p>
     <w:p>
       <w:r>
@@ -5409,7 +5875,7 @@
                     </pic:cNvPicPr>
                   </pic:nvPicPr>
                   <pic:blipFill>
-                    <a:blip r:embed="rId51">
+                    <a:blip r:embed="rId50">
                       <a:extLst>
                         <a:ext uri="{28A0092B-C50C-407E-A947-70E740481C1C}">
                           <a14:useLocalDpi xmlns:a14="http://schemas.microsoft.com/office/drawing/2010/main" val="0"/>
@@ -5443,8 +5909,13 @@
     </w:p>
     <w:p>
       <w:r>
-        <w:t>The Create Deployment Package form has main options for the solution to add into the package, then further down a grid with options for inclusion of data along with the release</w:t>
-      </w:r>
+        <w:t xml:space="preserve">The Create Deployment Package form has main options for the solution to add into the package, then further down a grid with options for inclusion of data along with the </w:t>
+      </w:r>
+      <w:proofErr w:type="gramStart"/>
+      <w:r>
+        <w:t>release</w:t>
+      </w:r>
+      <w:proofErr w:type="gramEnd"/>
     </w:p>
     <w:p>
       <w:pPr>
@@ -5455,8 +5926,13 @@
         </w:numPr>
       </w:pPr>
       <w:r>
-        <w:t>Setting This Release Version will set the selected solution version prior to the export</w:t>
-      </w:r>
+        <w:t xml:space="preserve">Setting This Release Version will set the selected solution version prior to the </w:t>
+      </w:r>
+      <w:proofErr w:type="gramStart"/>
+      <w:r>
+        <w:t>export</w:t>
+      </w:r>
+      <w:proofErr w:type="gramEnd"/>
     </w:p>
     <w:p>
       <w:pPr>
@@ -5467,8 +5943,13 @@
         </w:numPr>
       </w:pPr>
       <w:r>
-        <w:t>Setting Set Version Post Release will update the solution version after export</w:t>
-      </w:r>
+        <w:t xml:space="preserve">Setting Set Version Post Release will update the solution version after </w:t>
+      </w:r>
+      <w:proofErr w:type="gramStart"/>
+      <w:r>
+        <w:t>export</w:t>
+      </w:r>
+      <w:proofErr w:type="gramEnd"/>
     </w:p>
     <w:p>
       <w:r>
@@ -5494,7 +5975,7 @@
                     </pic:cNvPicPr>
                   </pic:nvPicPr>
                   <pic:blipFill>
-                    <a:blip r:embed="rId52">
+                    <a:blip r:embed="rId51">
                       <a:extLst>
                         <a:ext uri="{28A0092B-C50C-407E-A947-70E740481C1C}">
                           <a14:useLocalDpi xmlns:a14="http://schemas.microsoft.com/office/drawing/2010/main" val="0"/>
@@ -5528,7 +6009,15 @@
     </w:p>
     <w:p>
       <w:r>
-        <w:t>To include data in the package click the + button at the top left of the grid, or use the multi + button to select and add multiple types in one go</w:t>
+        <w:t xml:space="preserve">To include data in the </w:t>
+      </w:r>
+      <w:proofErr w:type="gramStart"/>
+      <w:r>
+        <w:t>package</w:t>
+      </w:r>
+      <w:proofErr w:type="gramEnd"/>
+      <w:r>
+        <w:t xml:space="preserve"> click the + button at the top left of the grid, or use the multi + button to select and add multiple types in one go</w:t>
       </w:r>
     </w:p>
     <w:p>
@@ -5569,10 +6058,18 @@
         <w:t>de</w:t>
       </w:r>
       <w:r>
-        <w:t xml:space="preserve">select Include All Fields to select a limited </w:t>
-      </w:r>
-      <w:r>
-        <w:t>columns in each record</w:t>
+        <w:t xml:space="preserve">select Include All Fields to select a </w:t>
+      </w:r>
+      <w:proofErr w:type="gramStart"/>
+      <w:r>
+        <w:t xml:space="preserve">limited </w:t>
+      </w:r>
+      <w:r>
+        <w:t>columns</w:t>
+      </w:r>
+      <w:proofErr w:type="gramEnd"/>
+      <w:r>
+        <w:t xml:space="preserve"> in each record</w:t>
       </w:r>
     </w:p>
     <w:p>
@@ -5598,7 +6095,7 @@
                     </pic:cNvPicPr>
                   </pic:nvPicPr>
                   <pic:blipFill>
-                    <a:blip r:embed="rId53">
+                    <a:blip r:embed="rId52">
                       <a:extLst>
                         <a:ext uri="{28A0092B-C50C-407E-A947-70E740481C1C}">
                           <a14:useLocalDpi xmlns:a14="http://schemas.microsoft.com/office/drawing/2010/main" val="0"/>
@@ -5632,8 +6129,13 @@
     </w:p>
     <w:p>
       <w:r>
-        <w:t>Where Specific Records is selected for the type, the extensions query dialog will be opened for selecting which specific records to include</w:t>
-      </w:r>
+        <w:t xml:space="preserve">Where Specific Records is selected for the type, the extensions query dialog will be opened for selecting which specific records to </w:t>
+      </w:r>
+      <w:proofErr w:type="gramStart"/>
+      <w:r>
+        <w:t>include</w:t>
+      </w:r>
+      <w:proofErr w:type="gramEnd"/>
     </w:p>
     <w:p>
       <w:r>
@@ -5659,7 +6161,7 @@
                     </pic:cNvPicPr>
                   </pic:nvPicPr>
                   <pic:blipFill>
-                    <a:blip r:embed="rId54">
+                    <a:blip r:embed="rId53">
                       <a:extLst>
                         <a:ext uri="{28A0092B-C50C-407E-A947-70E740481C1C}">
                           <a14:useLocalDpi xmlns:a14="http://schemas.microsoft.com/office/drawing/2010/main" val="0"/>
@@ -5719,7 +6221,7 @@
                     </pic:cNvPicPr>
                   </pic:nvPicPr>
                   <pic:blipFill>
-                    <a:blip r:embed="rId55">
+                    <a:blip r:embed="rId54">
                       <a:extLst>
                         <a:ext uri="{28A0092B-C50C-407E-A947-70E740481C1C}">
                           <a14:useLocalDpi xmlns:a14="http://schemas.microsoft.com/office/drawing/2010/main" val="0"/>
@@ -5753,8 +6255,13 @@
     </w:p>
     <w:p>
       <w:r>
-        <w:t>The process may take a minute to export the release package depending on performance of the instance</w:t>
-      </w:r>
+        <w:t xml:space="preserve">The process may take a minute to export the release package depending on performance of the </w:t>
+      </w:r>
+      <w:proofErr w:type="gramStart"/>
+      <w:r>
+        <w:t>instance</w:t>
+      </w:r>
+      <w:proofErr w:type="gramEnd"/>
     </w:p>
     <w:p>
       <w:r>
@@ -5779,7 +6286,7 @@
                     </pic:cNvPicPr>
                   </pic:nvPicPr>
                   <pic:blipFill>
-                    <a:blip r:embed="rId56">
+                    <a:blip r:embed="rId55">
                       <a:extLst>
                         <a:ext uri="{28A0092B-C50C-407E-A947-70E740481C1C}">
                           <a14:useLocalDpi xmlns:a14="http://schemas.microsoft.com/office/drawing/2010/main" val="0"/>
@@ -5813,8 +6320,13 @@
     </w:p>
     <w:p>
       <w:r>
-        <w:t>This screenshot shows an example release folder created by the process. Note the folder has been named according to the solution version, and there are xml files in the Data folder for each record which has been included in the package</w:t>
-      </w:r>
+        <w:t xml:space="preserve">This screenshot shows an example release folder created by the process. Note the folder has been named according to the solution version, and there are xml files in the Data folder for each record which has been included in the </w:t>
+      </w:r>
+      <w:proofErr w:type="gramStart"/>
+      <w:r>
+        <w:t>package</w:t>
+      </w:r>
+      <w:proofErr w:type="gramEnd"/>
     </w:p>
     <w:p>
       <w:r>
@@ -5840,7 +6352,7 @@
                     </pic:cNvPicPr>
                   </pic:nvPicPr>
                   <pic:blipFill>
-                    <a:blip r:embed="rId57">
+                    <a:blip r:embed="rId56">
                       <a:extLst>
                         <a:ext uri="{28A0092B-C50C-407E-A947-70E740481C1C}">
                           <a14:useLocalDpi xmlns:a14="http://schemas.microsoft.com/office/drawing/2010/main" val="0"/>
@@ -5874,13 +6386,23 @@
     </w:p>
     <w:p>
       <w:r>
-        <w:t>The Create Deployment Package process may be run any number of times to update the solution and data in the package</w:t>
-      </w:r>
-    </w:p>
-    <w:p>
-      <w:r>
-        <w:t>As is often the case additional solutions, files, and release notes need to be included in a holistic release package. There is no issue in adding additional folders and files into the release version folder to keep these all together. This won’t break any deployment process unless zip files are added, or incorrect xml files are added to the Data folder</w:t>
-      </w:r>
+        <w:t xml:space="preserve">The Create Deployment Package process may be run any number of times to update the solution and data in the </w:t>
+      </w:r>
+      <w:proofErr w:type="gramStart"/>
+      <w:r>
+        <w:t>package</w:t>
+      </w:r>
+      <w:proofErr w:type="gramEnd"/>
+    </w:p>
+    <w:p>
+      <w:r>
+        <w:t xml:space="preserve">As is often the case additional solutions, files, and release notes need to be included in a holistic release package. There is no issue in adding additional folders and files into the release version folder to keep these all together. This won’t break any deployment process unless zip files are added, or incorrect xml files are added to the Data </w:t>
+      </w:r>
+      <w:proofErr w:type="gramStart"/>
+      <w:r>
+        <w:t>folder</w:t>
+      </w:r>
+      <w:proofErr w:type="gramEnd"/>
     </w:p>
     <w:p>
       <w:pPr>
@@ -5909,8 +6431,13 @@
         <w:t>”</w:t>
       </w:r>
       <w:r>
-        <w:t xml:space="preserve"> can be used to add additional data into a release package. This button is made available by right clicking the release version folder, and is particularly useful if where changes only involve configuration data and you want to append them into an existing release package, without the overhead of waiting for a full solution export</w:t>
-      </w:r>
+        <w:t xml:space="preserve"> can be used to add additional data into a release package. This button is made available by right clicking the release version folder, and is particularly useful if where changes only involve configuration data and you want to append them into an existing release package, without the overhead of waiting for a full solution </w:t>
+      </w:r>
+      <w:proofErr w:type="gramStart"/>
+      <w:r>
+        <w:t>export</w:t>
+      </w:r>
+      <w:proofErr w:type="gramEnd"/>
     </w:p>
     <w:p>
       <w:r>
@@ -5935,7 +6462,7 @@
                     </pic:cNvPicPr>
                   </pic:nvPicPr>
                   <pic:blipFill>
-                    <a:blip r:embed="rId58">
+                    <a:blip r:embed="rId57">
                       <a:extLst>
                         <a:ext uri="{28A0092B-C50C-407E-A947-70E740481C1C}">
                           <a14:useLocalDpi xmlns:a14="http://schemas.microsoft.com/office/drawing/2010/main" val="0"/>
@@ -5975,12 +6502,25 @@
         <w:t>process,</w:t>
       </w:r>
       <w:r>
-        <w:t xml:space="preserve"> click the + button at the top left of the grid, or use the multi + button to select and add multiple types in one go</w:t>
-      </w:r>
-    </w:p>
-    <w:p>
-      <w:r>
-        <w:t>Once types are selected for inclusion the set of table rows and columns included can be filtered. Change the Type selection from All Records to limit records included, and deselect Include All Fields to select a limited columns in each record</w:t>
+        <w:t xml:space="preserve"> click the + button at the top left of the grid, or use the multi + button to select and add multiple types in one </w:t>
+      </w:r>
+      <w:proofErr w:type="gramStart"/>
+      <w:r>
+        <w:t>go</w:t>
+      </w:r>
+      <w:proofErr w:type="gramEnd"/>
+    </w:p>
+    <w:p>
+      <w:r>
+        <w:t xml:space="preserve">Once types are selected for inclusion the set of table rows and columns included can be filtered. Change the Type selection from All Records to limit records included, and deselect Include All Fields to select a </w:t>
+      </w:r>
+      <w:proofErr w:type="gramStart"/>
+      <w:r>
+        <w:t>limited columns</w:t>
+      </w:r>
+      <w:proofErr w:type="gramEnd"/>
+      <w:r>
+        <w:t xml:space="preserve"> in each record</w:t>
       </w:r>
     </w:p>
     <w:p>
@@ -6007,7 +6547,7 @@
                     </pic:cNvPicPr>
                   </pic:nvPicPr>
                   <pic:blipFill>
-                    <a:blip r:embed="rId53">
+                    <a:blip r:embed="rId52">
                       <a:extLst>
                         <a:ext uri="{28A0092B-C50C-407E-A947-70E740481C1C}">
                           <a14:useLocalDpi xmlns:a14="http://schemas.microsoft.com/office/drawing/2010/main" val="0"/>
@@ -6041,8 +6581,13 @@
     </w:p>
     <w:p>
       <w:r>
-        <w:t>Where Specific Records is selected for the type, the extensions query dialog will be opened for selecting which specific records to include</w:t>
-      </w:r>
+        <w:t xml:space="preserve">Where Specific Records is selected for the type, the extensions query dialog will be opened for selecting which specific records to </w:t>
+      </w:r>
+      <w:proofErr w:type="gramStart"/>
+      <w:r>
+        <w:t>include</w:t>
+      </w:r>
+      <w:proofErr w:type="gramEnd"/>
     </w:p>
     <w:p>
       <w:r>
@@ -6067,7 +6612,7 @@
                     </pic:cNvPicPr>
                   </pic:nvPicPr>
                   <pic:blipFill>
-                    <a:blip r:embed="rId54">
+                    <a:blip r:embed="rId53">
                       <a:extLst>
                         <a:ext uri="{28A0092B-C50C-407E-A947-70E740481C1C}">
                           <a14:useLocalDpi xmlns:a14="http://schemas.microsoft.com/office/drawing/2010/main" val="0"/>
@@ -6101,8 +6646,13 @@
     </w:p>
     <w:p>
       <w:r>
-        <w:t>Once satisfied with the included data click Next to initiate the process. Once completed the included data will be appended or overwritten into any records already present in the release folder</w:t>
-      </w:r>
+        <w:t xml:space="preserve">Once satisfied with the included data click Next to initiate the process. Once completed the included data will be appended or overwritten into any records already present in the release </w:t>
+      </w:r>
+      <w:proofErr w:type="gramStart"/>
+      <w:r>
+        <w:t>folder</w:t>
+      </w:r>
+      <w:proofErr w:type="gramEnd"/>
     </w:p>
     <w:p>
       <w:r>
@@ -6128,7 +6678,7 @@
                     </pic:cNvPicPr>
                   </pic:nvPicPr>
                   <pic:blipFill>
-                    <a:blip r:embed="rId59">
+                    <a:blip r:embed="rId58">
                       <a:extLst>
                         <a:ext uri="{28A0092B-C50C-407E-A947-70E740481C1C}">
                           <a14:useLocalDpi xmlns:a14="http://schemas.microsoft.com/office/drawing/2010/main" val="0"/>
@@ -6172,8 +6722,13 @@
     </w:p>
     <w:p>
       <w:r>
-        <w:t>This feature of the extension Deploys a release package into a saved connection instance</w:t>
-      </w:r>
+        <w:t xml:space="preserve">This feature of the extension Deploys a release package into a saved connection </w:t>
+      </w:r>
+      <w:proofErr w:type="gramStart"/>
+      <w:r>
+        <w:t>instance</w:t>
+      </w:r>
+      <w:proofErr w:type="gramEnd"/>
     </w:p>
     <w:p>
       <w:r>
@@ -6182,8 +6737,13 @@
     </w:p>
     <w:p>
       <w:r>
-        <w:t>The Deploy Package button is made available by right clicking the release folder in solution explorer</w:t>
-      </w:r>
+        <w:t xml:space="preserve">The Deploy Package button is made available by right clicking the release folder in solution </w:t>
+      </w:r>
+      <w:proofErr w:type="gramStart"/>
+      <w:r>
+        <w:t>explorer</w:t>
+      </w:r>
+      <w:proofErr w:type="gramEnd"/>
     </w:p>
     <w:p>
       <w:r>
@@ -6208,7 +6768,7 @@
                     </pic:cNvPicPr>
                   </pic:nvPicPr>
                   <pic:blipFill>
-                    <a:blip r:embed="rId60">
+                    <a:blip r:embed="rId59">
                       <a:extLst>
                         <a:ext uri="{28A0092B-C50C-407E-A947-70E740481C1C}">
                           <a14:useLocalDpi xmlns:a14="http://schemas.microsoft.com/office/drawing/2010/main" val="0"/>
@@ -6269,7 +6829,7 @@
                     </pic:cNvPicPr>
                   </pic:nvPicPr>
                   <pic:blipFill>
-                    <a:blip r:embed="rId61">
+                    <a:blip r:embed="rId60">
                       <a:extLst>
                         <a:ext uri="{28A0092B-C50C-407E-A947-70E740481C1C}">
                           <a14:useLocalDpi xmlns:a14="http://schemas.microsoft.com/office/drawing/2010/main" val="0"/>
@@ -6309,8 +6869,13 @@
         <w:t>s</w:t>
       </w:r>
       <w:r>
-        <w:t xml:space="preserve"> will be displayed for each solution in the package depending on it being unmanaged or managed, and what version if any is installed in the target instance</w:t>
-      </w:r>
+        <w:t xml:space="preserve"> will be displayed for each solution in the package depending on it being unmanaged or managed, and what version if any is installed in the target </w:t>
+      </w:r>
+      <w:proofErr w:type="gramStart"/>
+      <w:r>
+        <w:t>instance</w:t>
+      </w:r>
+      <w:proofErr w:type="gramEnd"/>
     </w:p>
     <w:p>
       <w:r>
@@ -6318,7 +6883,7 @@
           <w:noProof/>
         </w:rPr>
         <w:drawing>
-          <wp:inline distT="0" distB="0" distL="0" distR="0" wp14:anchorId="47139461" wp14:editId="7B24A38C">
+          <wp:inline distT="0" distB="0" distL="0" distR="0" wp14:anchorId="47139461" wp14:editId="0A8902AA">
             <wp:extent cx="5722620" cy="2796540"/>
             <wp:effectExtent l="0" t="0" r="0" b="3810"/>
             <wp:docPr id="42" name="Picture 42"/>
@@ -6335,7 +6900,7 @@
                     </pic:cNvPicPr>
                   </pic:nvPicPr>
                   <pic:blipFill>
-                    <a:blip r:embed="rId62" cstate="print">
+                    <a:blip r:embed="rId61" cstate="print">
                       <a:extLst>
                         <a:ext uri="{28A0092B-C50C-407E-A947-70E740481C1C}">
                           <a14:useLocalDpi xmlns:a14="http://schemas.microsoft.com/office/drawing/2010/main" val="0"/>
@@ -6369,8 +6934,13 @@
     </w:p>
     <w:p>
       <w:r>
-        <w:t>Click Next to initiate the deployment. The extension will display progress of deployment before a summary at completion</w:t>
-      </w:r>
+        <w:t xml:space="preserve">Click Next to initiate the deployment. The extension will display progress of deployment before a summary at </w:t>
+      </w:r>
+      <w:proofErr w:type="gramStart"/>
+      <w:r>
+        <w:t>completion</w:t>
+      </w:r>
+      <w:proofErr w:type="gramEnd"/>
     </w:p>
     <w:p>
       <w:r>
@@ -6395,7 +6965,7 @@
                     </pic:cNvPicPr>
                   </pic:nvPicPr>
                   <pic:blipFill>
-                    <a:blip r:embed="rId63">
+                    <a:blip r:embed="rId62">
                       <a:extLst>
                         <a:ext uri="{28A0092B-C50C-407E-A947-70E740481C1C}">
                           <a14:useLocalDpi xmlns:a14="http://schemas.microsoft.com/office/drawing/2010/main" val="0"/>
@@ -6451,7 +7021,7 @@
                     </pic:cNvPicPr>
                   </pic:nvPicPr>
                   <pic:blipFill>
-                    <a:blip r:embed="rId64">
+                    <a:blip r:embed="rId63">
                       <a:extLst>
                         <a:ext uri="{28A0092B-C50C-407E-A947-70E740481C1C}">
                           <a14:useLocalDpi xmlns:a14="http://schemas.microsoft.com/office/drawing/2010/main" val="0"/>
@@ -6506,7 +7076,7 @@
                     </pic:cNvPicPr>
                   </pic:nvPicPr>
                   <pic:blipFill>
-                    <a:blip r:embed="rId65">
+                    <a:blip r:embed="rId64">
                       <a:extLst>
                         <a:ext uri="{28A0092B-C50C-407E-A947-70E740481C1C}">
                           <a14:useLocalDpi xmlns:a14="http://schemas.microsoft.com/office/drawing/2010/main" val="0"/>
@@ -6561,7 +7131,7 @@
                     </pic:cNvPicPr>
                   </pic:nvPicPr>
                   <pic:blipFill>
-                    <a:blip r:embed="rId66">
+                    <a:blip r:embed="rId65">
                       <a:extLst>
                         <a:ext uri="{28A0092B-C50C-407E-A947-70E740481C1C}">
                           <a14:useLocalDpi xmlns:a14="http://schemas.microsoft.com/office/drawing/2010/main" val="0"/>
@@ -6605,9 +7175,14 @@
         <w:t xml:space="preserve"> </w:t>
       </w:r>
       <w:r>
-        <w:t>in Release package</w:t>
+        <w:t xml:space="preserve">in Release </w:t>
+      </w:r>
+      <w:proofErr w:type="gramStart"/>
+      <w:r>
+        <w:t>package</w:t>
       </w:r>
       <w:bookmarkEnd w:id="18"/>
+      <w:proofErr w:type="gramEnd"/>
     </w:p>
     <w:p>
       <w:r>
@@ -6632,8 +7207,13 @@
         <w:t xml:space="preserve">release package </w:t>
       </w:r>
       <w:r>
-        <w:t>independent to other items in the release package</w:t>
-      </w:r>
+        <w:t xml:space="preserve">independent to other items in the release </w:t>
+      </w:r>
+      <w:proofErr w:type="gramStart"/>
+      <w:r>
+        <w:t>package</w:t>
+      </w:r>
+      <w:proofErr w:type="gramEnd"/>
     </w:p>
     <w:p>
       <w:r>
@@ -6655,8 +7235,13 @@
         <w:t>right click a solution in solution explorer then click</w:t>
       </w:r>
       <w:r>
-        <w:t xml:space="preserve"> select Deploy records in the XRM menu</w:t>
-      </w:r>
+        <w:t xml:space="preserve"> select Deploy records in the XRM </w:t>
+      </w:r>
+      <w:proofErr w:type="gramStart"/>
+      <w:r>
+        <w:t>menu</w:t>
+      </w:r>
+      <w:proofErr w:type="gramEnd"/>
     </w:p>
     <w:p>
       <w:r>
@@ -6682,7 +7267,7 @@
                     </pic:cNvPicPr>
                   </pic:nvPicPr>
                   <pic:blipFill>
-                    <a:blip r:embed="rId67">
+                    <a:blip r:embed="rId66">
                       <a:extLst>
                         <a:ext uri="{28A0092B-C50C-407E-A947-70E740481C1C}">
                           <a14:useLocalDpi xmlns:a14="http://schemas.microsoft.com/office/drawing/2010/main" val="0"/>
@@ -6716,8 +7301,13 @@
     </w:p>
     <w:p>
       <w:r>
-        <w:t>First select the connection to import into on the Deploy Solution form</w:t>
-      </w:r>
+        <w:t xml:space="preserve">First select the connection to import into on the Deploy Solution </w:t>
+      </w:r>
+      <w:proofErr w:type="gramStart"/>
+      <w:r>
+        <w:t>form</w:t>
+      </w:r>
+      <w:proofErr w:type="gramEnd"/>
     </w:p>
     <w:p>
       <w:r>
@@ -6742,7 +7332,7 @@
                     </pic:cNvPicPr>
                   </pic:nvPicPr>
                   <pic:blipFill>
-                    <a:blip r:embed="rId68">
+                    <a:blip r:embed="rId67">
                       <a:extLst>
                         <a:ext uri="{28A0092B-C50C-407E-A947-70E740481C1C}">
                           <a14:useLocalDpi xmlns:a14="http://schemas.microsoft.com/office/drawing/2010/main" val="0"/>
@@ -6803,7 +7393,7 @@
                     </pic:cNvPicPr>
                   </pic:nvPicPr>
                   <pic:blipFill>
-                    <a:blip r:embed="rId69">
+                    <a:blip r:embed="rId68">
                       <a:extLst>
                         <a:ext uri="{28A0092B-C50C-407E-A947-70E740481C1C}">
                           <a14:useLocalDpi xmlns:a14="http://schemas.microsoft.com/office/drawing/2010/main" val="0"/>
@@ -6837,8 +7427,13 @@
     </w:p>
     <w:p>
       <w:r>
-        <w:t>Regular progress will be displayed during the import process</w:t>
-      </w:r>
+        <w:t xml:space="preserve">Regular progress will be displayed during the import </w:t>
+      </w:r>
+      <w:proofErr w:type="gramStart"/>
+      <w:r>
+        <w:t>process</w:t>
+      </w:r>
+      <w:proofErr w:type="gramEnd"/>
     </w:p>
     <w:p>
       <w:r>
@@ -6863,7 +7458,7 @@
                     </pic:cNvPicPr>
                   </pic:nvPicPr>
                   <pic:blipFill>
-                    <a:blip r:embed="rId70">
+                    <a:blip r:embed="rId69">
                       <a:extLst>
                         <a:ext uri="{28A0092B-C50C-407E-A947-70E740481C1C}">
                           <a14:useLocalDpi xmlns:a14="http://schemas.microsoft.com/office/drawing/2010/main" val="0"/>
@@ -6918,7 +7513,7 @@
                     </pic:cNvPicPr>
                   </pic:nvPicPr>
                   <pic:blipFill>
-                    <a:blip r:embed="rId64">
+                    <a:blip r:embed="rId63">
                       <a:extLst>
                         <a:ext uri="{28A0092B-C50C-407E-A947-70E740481C1C}">
                           <a14:useLocalDpi xmlns:a14="http://schemas.microsoft.com/office/drawing/2010/main" val="0"/>
@@ -6985,7 +7580,7 @@
                     </pic:cNvPicPr>
                   </pic:nvPicPr>
                   <pic:blipFill>
-                    <a:blip r:embed="rId71">
+                    <a:blip r:embed="rId70">
                       <a:extLst>
                         <a:ext uri="{28A0092B-C50C-407E-A947-70E740481C1C}">
                           <a14:useLocalDpi xmlns:a14="http://schemas.microsoft.com/office/drawing/2010/main" val="0"/>
@@ -7023,24 +7618,44 @@
       </w:pPr>
       <w:bookmarkStart w:id="19" w:name="_Toc140078462"/>
       <w:r>
-        <w:t>Deploy Records in Release package</w:t>
+        <w:t xml:space="preserve">Deploy Records in Release </w:t>
+      </w:r>
+      <w:proofErr w:type="gramStart"/>
+      <w:r>
+        <w:t>package</w:t>
       </w:r>
       <w:bookmarkEnd w:id="19"/>
-    </w:p>
-    <w:p>
-      <w:r>
-        <w:t>This Deploy Records feature of the extension enables deployment of release package data in a more granular fashion</w:t>
-      </w:r>
-    </w:p>
-    <w:p>
-      <w:r>
-        <w:t>Often when performing releases data needs to be installed in a particular sequence, and other tasks may need to be performed between each item being installed. When this is the case, the bug bang approach of Deploy Package is not feasible</w:t>
-      </w:r>
-    </w:p>
-    <w:p>
-      <w:r>
-        <w:t>To run Deploy Records select one or more records in the Data folder of a release package and select Deploy records in the XRM menu</w:t>
-      </w:r>
+      <w:proofErr w:type="gramEnd"/>
+    </w:p>
+    <w:p>
+      <w:r>
+        <w:t xml:space="preserve">This Deploy Records feature of the extension enables deployment of release package data in a more granular </w:t>
+      </w:r>
+      <w:proofErr w:type="gramStart"/>
+      <w:r>
+        <w:t>fashion</w:t>
+      </w:r>
+      <w:proofErr w:type="gramEnd"/>
+    </w:p>
+    <w:p>
+      <w:r>
+        <w:t xml:space="preserve">Often when performing releases data needs to be installed in a particular sequence, and other tasks may need to be performed between each item being installed. When this is the case, the bug bang approach of Deploy Package is not </w:t>
+      </w:r>
+      <w:proofErr w:type="gramStart"/>
+      <w:r>
+        <w:t>feasible</w:t>
+      </w:r>
+      <w:proofErr w:type="gramEnd"/>
+    </w:p>
+    <w:p>
+      <w:r>
+        <w:t xml:space="preserve">To run Deploy Records select one or more records in the Data folder of a release package and select Deploy records in the XRM </w:t>
+      </w:r>
+      <w:proofErr w:type="gramStart"/>
+      <w:r>
+        <w:t>menu</w:t>
+      </w:r>
+      <w:proofErr w:type="gramEnd"/>
     </w:p>
     <w:p>
       <w:r>
@@ -7065,7 +7680,7 @@
                     </pic:cNvPicPr>
                   </pic:nvPicPr>
                   <pic:blipFill>
-                    <a:blip r:embed="rId72">
+                    <a:blip r:embed="rId71">
                       <a:extLst>
                         <a:ext uri="{28A0092B-C50C-407E-A947-70E740481C1C}">
                           <a14:useLocalDpi xmlns:a14="http://schemas.microsoft.com/office/drawing/2010/main" val="0"/>
@@ -7125,7 +7740,7 @@
                     </pic:cNvPicPr>
                   </pic:nvPicPr>
                   <pic:blipFill>
-                    <a:blip r:embed="rId73">
+                    <a:blip r:embed="rId72">
                       <a:extLst>
                         <a:ext uri="{28A0092B-C50C-407E-A947-70E740481C1C}">
                           <a14:useLocalDpi xmlns:a14="http://schemas.microsoft.com/office/drawing/2010/main" val="0"/>
@@ -7159,8 +7774,13 @@
     </w:p>
     <w:p>
       <w:r>
-        <w:t>The system will display progress before a summary at completion</w:t>
-      </w:r>
+        <w:t xml:space="preserve">The system will display progress before a summary at </w:t>
+      </w:r>
+      <w:proofErr w:type="gramStart"/>
+      <w:r>
+        <w:t>completion</w:t>
+      </w:r>
+      <w:proofErr w:type="gramEnd"/>
     </w:p>
     <w:p>
       <w:pPr>
@@ -7183,8 +7803,13 @@
         <w:t>More commonly used in the toolbelt desktop app, this feature</w:t>
       </w:r>
       <w:r>
-        <w:t xml:space="preserve"> can be used to achieve any of the following</w:t>
-      </w:r>
+        <w:t xml:space="preserve"> can be used to achieve any of the </w:t>
+      </w:r>
+      <w:proofErr w:type="gramStart"/>
+      <w:r>
+        <w:t>following</w:t>
+      </w:r>
+      <w:proofErr w:type="gramEnd"/>
     </w:p>
     <w:p>
       <w:pPr>
@@ -7222,7 +7847,15 @@
         <w:spacing w:before="100" w:beforeAutospacing="1" w:after="100" w:afterAutospacing="1" w:line="240" w:lineRule="auto"/>
       </w:pPr>
       <w:r>
-        <w:t>Bulk delete results of a query</w:t>
+        <w:t xml:space="preserve">Bulk </w:t>
+      </w:r>
+      <w:proofErr w:type="gramStart"/>
+      <w:r>
+        <w:t>delete</w:t>
+      </w:r>
+      <w:proofErr w:type="gramEnd"/>
+      <w:r>
+        <w:t xml:space="preserve"> results of a query</w:t>
       </w:r>
     </w:p>
     <w:p>
@@ -7234,8 +7867,13 @@
         <w:spacing w:before="100" w:beforeAutospacing="1" w:after="100" w:afterAutospacing="1" w:line="240" w:lineRule="auto"/>
       </w:pPr>
       <w:r>
-        <w:t>Bulk replace text in string fields for the results of a query</w:t>
-      </w:r>
+        <w:t xml:space="preserve">Bulk replace text in string fields for the results of a </w:t>
+      </w:r>
+      <w:proofErr w:type="gramStart"/>
+      <w:r>
+        <w:t>query</w:t>
+      </w:r>
+      <w:proofErr w:type="gramEnd"/>
     </w:p>
     <w:p>
       <w:pPr>
@@ -7246,8 +7884,21 @@
         <w:spacing w:before="100" w:beforeAutospacing="1" w:after="100" w:afterAutospacing="1" w:line="240" w:lineRule="auto"/>
       </w:pPr>
       <w:r>
-        <w:t>Copy FetchXml for the query to the clipboard either raw or formatted for JavaScript</w:t>
-      </w:r>
+        <w:t xml:space="preserve">Copy </w:t>
+      </w:r>
+      <w:proofErr w:type="spellStart"/>
+      <w:r>
+        <w:t>FetchXml</w:t>
+      </w:r>
+      <w:proofErr w:type="spellEnd"/>
+      <w:r>
+        <w:t xml:space="preserve"> for the query to the clipboard either raw or formatted for </w:t>
+      </w:r>
+      <w:proofErr w:type="gramStart"/>
+      <w:r>
+        <w:t>JavaScript</w:t>
+      </w:r>
+      <w:proofErr w:type="gramEnd"/>
     </w:p>
     <w:p>
       <w:pPr>
@@ -7258,8 +7909,13 @@
         <w:spacing w:before="100" w:beforeAutospacing="1" w:after="100" w:afterAutospacing="1" w:line="240" w:lineRule="auto"/>
       </w:pPr>
       <w:r>
-        <w:t>Display total number of records for a query</w:t>
-      </w:r>
+        <w:t xml:space="preserve">Display total number of records for a </w:t>
+      </w:r>
+      <w:proofErr w:type="gramStart"/>
+      <w:r>
+        <w:t>query</w:t>
+      </w:r>
+      <w:proofErr w:type="gramEnd"/>
     </w:p>
     <w:p>
       <w:pPr>
@@ -7282,8 +7938,13 @@
         <w:spacing w:before="100" w:beforeAutospacing="1" w:after="100" w:afterAutospacing="1" w:line="240" w:lineRule="auto"/>
       </w:pPr>
       <w:r>
-        <w:t>Open result in an editable form containing all columns in the table</w:t>
-      </w:r>
+        <w:t xml:space="preserve">Open result in an editable form containing all columns in the </w:t>
+      </w:r>
+      <w:proofErr w:type="gramStart"/>
+      <w:r>
+        <w:t>table</w:t>
+      </w:r>
+      <w:proofErr w:type="gramEnd"/>
     </w:p>
     <w:p>
       <w:pPr>
@@ -7302,8 +7963,13 @@
         <w:spacing w:before="100" w:beforeAutospacing="1" w:after="100" w:afterAutospacing="1" w:line="240" w:lineRule="auto"/>
       </w:pPr>
       <w:r>
-        <w:t>To run the query dialog right click the solution and select Query and Update Data in the XRM menu</w:t>
-      </w:r>
+        <w:t xml:space="preserve">To run the query dialog right click the solution and select Query and Update Data in the XRM </w:t>
+      </w:r>
+      <w:proofErr w:type="gramStart"/>
+      <w:r>
+        <w:t>menu</w:t>
+      </w:r>
+      <w:proofErr w:type="gramEnd"/>
     </w:p>
     <w:p>
       <w:pPr>
@@ -7331,7 +7997,7 @@
                     </pic:cNvPicPr>
                   </pic:nvPicPr>
                   <pic:blipFill>
-                    <a:blip r:embed="rId74">
+                    <a:blip r:embed="rId73">
                       <a:extLst>
                         <a:ext uri="{28A0092B-C50C-407E-A947-70E740481C1C}">
                           <a14:useLocalDpi xmlns:a14="http://schemas.microsoft.com/office/drawing/2010/main" val="0"/>
@@ -7365,7 +8031,15 @@
     </w:p>
     <w:p>
       <w:r>
-        <w:t>Once loaded select a record type and a query can then be created using a range of conditions, operators and joins</w:t>
+        <w:t xml:space="preserve">Once loaded select a record type and a query can then be created using a range of conditions, </w:t>
+      </w:r>
+      <w:proofErr w:type="gramStart"/>
+      <w:r>
+        <w:t>operators</w:t>
+      </w:r>
+      <w:proofErr w:type="gramEnd"/>
+      <w:r>
+        <w:t xml:space="preserve"> and joins</w:t>
       </w:r>
     </w:p>
     <w:p>
@@ -7392,7 +8066,7 @@
                     </pic:cNvPicPr>
                   </pic:nvPicPr>
                   <pic:blipFill>
-                    <a:blip r:embed="rId75">
+                    <a:blip r:embed="rId74">
                       <a:extLst>
                         <a:ext uri="{28A0092B-C50C-407E-A947-70E740481C1C}">
                           <a14:useLocalDpi xmlns:a14="http://schemas.microsoft.com/office/drawing/2010/main" val="0"/>
@@ -7440,7 +8114,7 @@
           <w:noProof/>
         </w:rPr>
         <w:drawing>
-          <wp:inline distT="0" distB="0" distL="0" distR="0" wp14:anchorId="504C49E6" wp14:editId="19BBDD5D">
+          <wp:inline distT="0" distB="0" distL="0" distR="0" wp14:anchorId="504C49E6" wp14:editId="5BE20FE7">
             <wp:extent cx="5722620" cy="2766060"/>
             <wp:effectExtent l="0" t="0" r="0" b="0"/>
             <wp:docPr id="46" name="Picture 46"/>
@@ -7457,7 +8131,7 @@
                     </pic:cNvPicPr>
                   </pic:nvPicPr>
                   <pic:blipFill>
-                    <a:blip r:embed="rId76" cstate="print">
+                    <a:blip r:embed="rId75" cstate="print">
                       <a:extLst>
                         <a:ext uri="{28A0092B-C50C-407E-A947-70E740481C1C}">
                           <a14:useLocalDpi xmlns:a14="http://schemas.microsoft.com/office/drawing/2010/main" val="0"/>
@@ -7513,8 +8187,13 @@
         <w:t>solutions created from the template</w:t>
       </w:r>
       <w:r>
-        <w:t xml:space="preserve"> contain the following projects all connected to an active Dataverse instance</w:t>
-      </w:r>
+        <w:t xml:space="preserve"> contain the following projects all connected to an active Dataverse </w:t>
+      </w:r>
+      <w:proofErr w:type="gramStart"/>
+      <w:r>
+        <w:t>instance</w:t>
+      </w:r>
+      <w:proofErr w:type="gramEnd"/>
     </w:p>
     <w:p>
       <w:pPr>
@@ -7575,7 +8254,15 @@
         <w:t xml:space="preserve">As well as the </w:t>
       </w:r>
       <w:r>
-        <w:t xml:space="preserve">plugin framework which abstracts out some of the low level plugin code, a range of </w:t>
+        <w:t xml:space="preserve">plugin framework which abstracts out some of the </w:t>
+      </w:r>
+      <w:proofErr w:type="gramStart"/>
+      <w:r>
+        <w:t>low level</w:t>
+      </w:r>
+      <w:proofErr w:type="gramEnd"/>
+      <w:r>
+        <w:t xml:space="preserve"> plugin code, a range of </w:t>
       </w:r>
       <w:r>
         <w:t xml:space="preserve">class </w:t>
@@ -7595,8 +8282,37 @@
     </w:p>
     <w:p>
       <w:r>
-        <w:t>To create a solution from the template use the standard new project dialog in Visual Studio. Typing JosephM into the search box for the new project type will bring uo the solution template for selection</w:t>
-      </w:r>
+        <w:t xml:space="preserve">To create a solution from the </w:t>
+      </w:r>
+      <w:proofErr w:type="gramStart"/>
+      <w:r>
+        <w:t>template</w:t>
+      </w:r>
+      <w:proofErr w:type="gramEnd"/>
+      <w:r>
+        <w:t xml:space="preserve"> use the standard new project dialog in Visual Studio. Typing </w:t>
+      </w:r>
+      <w:proofErr w:type="spellStart"/>
+      <w:r>
+        <w:t>JosephM</w:t>
+      </w:r>
+      <w:proofErr w:type="spellEnd"/>
+      <w:r>
+        <w:t xml:space="preserve"> into the search box for the new project type will bring </w:t>
+      </w:r>
+      <w:proofErr w:type="spellStart"/>
+      <w:r>
+        <w:t>uo</w:t>
+      </w:r>
+      <w:proofErr w:type="spellEnd"/>
+      <w:r>
+        <w:t xml:space="preserve"> the solution template for </w:t>
+      </w:r>
+      <w:proofErr w:type="gramStart"/>
+      <w:r>
+        <w:t>selection</w:t>
+      </w:r>
+      <w:proofErr w:type="gramEnd"/>
     </w:p>
     <w:p>
       <w:r>
@@ -7621,7 +8337,7 @@
                     </pic:cNvPicPr>
                   </pic:nvPicPr>
                   <pic:blipFill>
-                    <a:blip r:embed="rId77">
+                    <a:blip r:embed="rId76">
                       <a:extLst>
                         <a:ext uri="{28A0092B-C50C-407E-A947-70E740481C1C}">
                           <a14:useLocalDpi xmlns:a14="http://schemas.microsoft.com/office/drawing/2010/main" val="0"/>
@@ -7690,7 +8406,7 @@
                     </pic:cNvPicPr>
                   </pic:nvPicPr>
                   <pic:blipFill>
-                    <a:blip r:embed="rId78">
+                    <a:blip r:embed="rId77">
                       <a:extLst>
                         <a:ext uri="{28A0092B-C50C-407E-A947-70E740481C1C}">
                           <a14:useLocalDpi xmlns:a14="http://schemas.microsoft.com/office/drawing/2010/main" val="0"/>
@@ -7724,8 +8440,13 @@
     </w:p>
     <w:p>
       <w:r>
-        <w:t>Provisioning of the project first requires the Dataverse instance connection to be entered</w:t>
-      </w:r>
+        <w:t xml:space="preserve">Provisioning of the project first requires the Dataverse instance connection to be </w:t>
+      </w:r>
+      <w:proofErr w:type="gramStart"/>
+      <w:r>
+        <w:t>entered</w:t>
+      </w:r>
+      <w:proofErr w:type="gramEnd"/>
     </w:p>
     <w:p>
       <w:r>
@@ -7734,7 +8455,7 @@
         </w:rPr>
         <w:lastRenderedPageBreak/>
         <w:drawing>
-          <wp:inline distT="0" distB="0" distL="0" distR="0" wp14:anchorId="3795C4A2" wp14:editId="09A3CE9F">
+          <wp:inline distT="0" distB="0" distL="0" distR="0" wp14:anchorId="3795C4A2" wp14:editId="19E75CDB">
             <wp:extent cx="5730240" cy="3002280"/>
             <wp:effectExtent l="0" t="0" r="3810" b="7620"/>
             <wp:docPr id="74" name="Picture 74"/>
@@ -7751,7 +8472,7 @@
                     </pic:cNvPicPr>
                   </pic:nvPicPr>
                   <pic:blipFill>
-                    <a:blip r:embed="rId79" cstate="print">
+                    <a:blip r:embed="rId78" cstate="print">
                       <a:extLst>
                         <a:ext uri="{28A0092B-C50C-407E-A947-70E740481C1C}">
                           <a14:useLocalDpi xmlns:a14="http://schemas.microsoft.com/office/drawing/2010/main" val="0"/>
@@ -7788,8 +8509,13 @@
     </w:p>
     <w:p>
       <w:r>
-        <w:t>Then a form which includes details for Class Prefix and Customisation Prefix. These are used for initialising names of web resources and classes in the new projects</w:t>
-      </w:r>
+        <w:t xml:space="preserve">Then a form which includes details for Class Prefix and Customisation Prefix. These are used for initialising names of web resources and classes in the new </w:t>
+      </w:r>
+      <w:proofErr w:type="gramStart"/>
+      <w:r>
+        <w:t>projects</w:t>
+      </w:r>
+      <w:proofErr w:type="gramEnd"/>
     </w:p>
     <w:p>
       <w:r>
@@ -7814,7 +8540,7 @@
                     </pic:cNvPicPr>
                   </pic:nvPicPr>
                   <pic:blipFill>
-                    <a:blip r:embed="rId80">
+                    <a:blip r:embed="rId79">
                       <a:extLst>
                         <a:ext uri="{28A0092B-C50C-407E-A947-70E740481C1C}">
                           <a14:useLocalDpi xmlns:a14="http://schemas.microsoft.com/office/drawing/2010/main" val="0"/>
@@ -7848,7 +8574,15 @@
     </w:p>
     <w:p>
       <w:r>
-        <w:t xml:space="preserve">Click Next to provision the new solution. The screenshot below shows an example new solution created form the template </w:t>
+        <w:t xml:space="preserve">Click Next to provision the new solution. The screenshot below shows an example new solution created form the </w:t>
+      </w:r>
+      <w:proofErr w:type="gramStart"/>
+      <w:r>
+        <w:t>template</w:t>
+      </w:r>
+      <w:proofErr w:type="gramEnd"/>
+      <w:r>
+        <w:t xml:space="preserve"> </w:t>
       </w:r>
     </w:p>
     <w:p>
@@ -7874,7 +8608,7 @@
                     </pic:cNvPicPr>
                   </pic:nvPicPr>
                   <pic:blipFill>
-                    <a:blip r:embed="rId81">
+                    <a:blip r:embed="rId80">
                       <a:extLst>
                         <a:ext uri="{28A0092B-C50C-407E-A947-70E740481C1C}">
                           <a14:useLocalDpi xmlns:a14="http://schemas.microsoft.com/office/drawing/2010/main" val="0"/>
@@ -7928,8 +8662,13 @@
         <w:t xml:space="preserve"> project in the template </w:t>
       </w:r>
       <w:r>
-        <w:t>provides a console app with a preloaded connection to the Dataverse instance</w:t>
-      </w:r>
+        <w:t xml:space="preserve">provides a console app with a preloaded connection to the Dataverse </w:t>
+      </w:r>
+      <w:proofErr w:type="gramStart"/>
+      <w:r>
+        <w:t>instance</w:t>
+      </w:r>
+      <w:proofErr w:type="gramEnd"/>
     </w:p>
     <w:p>
       <w:r>
@@ -7964,7 +8703,7 @@
                     </pic:cNvPicPr>
                   </pic:nvPicPr>
                   <pic:blipFill>
-                    <a:blip r:embed="rId82">
+                    <a:blip r:embed="rId81">
                       <a:extLst>
                         <a:ext uri="{28A0092B-C50C-407E-A947-70E740481C1C}">
                           <a14:useLocalDpi xmlns:a14="http://schemas.microsoft.com/office/drawing/2010/main" val="0"/>
@@ -8016,8 +8755,13 @@
     </w:p>
     <w:p>
       <w:r>
-        <w:t>The screenshot below shows the plugin project a created by the solution template</w:t>
-      </w:r>
+        <w:t xml:space="preserve">The screenshot below shows the plugin project a created by the solution </w:t>
+      </w:r>
+      <w:proofErr w:type="gramStart"/>
+      <w:r>
+        <w:t>template</w:t>
+      </w:r>
+      <w:proofErr w:type="gramEnd"/>
     </w:p>
     <w:p>
       <w:r>
@@ -8043,7 +8787,7 @@
                     </pic:cNvPicPr>
                   </pic:nvPicPr>
                   <pic:blipFill>
-                    <a:blip r:embed="rId83">
+                    <a:blip r:embed="rId82">
                       <a:extLst>
                         <a:ext uri="{28A0092B-C50C-407E-A947-70E740481C1C}">
                           <a14:useLocalDpi xmlns:a14="http://schemas.microsoft.com/office/drawing/2010/main" val="0"/>
@@ -8077,7 +8821,15 @@
     </w:p>
     <w:p>
       <w:r>
-        <w:t>Classes and details of the plugin project will not be documented here and other options should be well thought through before committing to writing new custom plugin code</w:t>
+        <w:t xml:space="preserve">Classes and details of the plugin project will not be documented </w:t>
+      </w:r>
+      <w:proofErr w:type="gramStart"/>
+      <w:r>
+        <w:t>here</w:t>
+      </w:r>
+      <w:proofErr w:type="gramEnd"/>
+      <w:r>
+        <w:t xml:space="preserve"> and other options should be well thought through before committing to writing new custom plugin code</w:t>
       </w:r>
     </w:p>
     <w:p>
@@ -8092,8 +8844,13 @@
     </w:p>
     <w:p>
       <w:r>
-        <w:t>The test project in the template provides a framework for automated testing of behaviour in the Dataverse instance. The testing framework uses the active connection of the extension so is great for quickly writing new tests, and running regressions scripts, of plugins and other behaviours which have been customised into the platform</w:t>
-      </w:r>
+        <w:t xml:space="preserve">The test project in the template provides a framework for automated testing of behaviour in the Dataverse instance. The testing framework uses the active connection of the extension so is great for quickly writing new tests, and running regressions scripts, of plugins and other behaviours which have been customised into the </w:t>
+      </w:r>
+      <w:proofErr w:type="gramStart"/>
+      <w:r>
+        <w:t>platform</w:t>
+      </w:r>
+      <w:proofErr w:type="gramEnd"/>
     </w:p>
     <w:p>
       <w:r>
@@ -8108,8 +8865,13 @@
         <w:t>test</w:t>
       </w:r>
       <w:r>
-        <w:t xml:space="preserve"> project a created by the solution template</w:t>
-      </w:r>
+        <w:t xml:space="preserve"> project a created by the solution </w:t>
+      </w:r>
+      <w:proofErr w:type="gramStart"/>
+      <w:r>
+        <w:t>template</w:t>
+      </w:r>
+      <w:proofErr w:type="gramEnd"/>
     </w:p>
     <w:p>
       <w:r>
@@ -8135,7 +8897,7 @@
                     </pic:cNvPicPr>
                   </pic:nvPicPr>
                   <pic:blipFill>
-                    <a:blip r:embed="rId83">
+                    <a:blip r:embed="rId82">
                       <a:extLst>
                         <a:ext uri="{28A0092B-C50C-407E-A947-70E740481C1C}">
                           <a14:useLocalDpi xmlns:a14="http://schemas.microsoft.com/office/drawing/2010/main" val="0"/>
@@ -8175,7 +8937,15 @@
         <w:t>test</w:t>
       </w:r>
       <w:r>
-        <w:t xml:space="preserve"> project will not be documented here and other options should be well thought through before committing to writing custom code</w:t>
+        <w:t xml:space="preserve"> project will not be documented </w:t>
+      </w:r>
+      <w:proofErr w:type="gramStart"/>
+      <w:r>
+        <w:t>here</w:t>
+      </w:r>
+      <w:proofErr w:type="gramEnd"/>
+      <w:r>
+        <w:t xml:space="preserve"> and other options should be well thought through before committing to writing custom code</w:t>
       </w:r>
       <w:r>
         <w:t xml:space="preserve"> for the platform</w:t>
@@ -8193,13 +8963,23 @@
     </w:p>
     <w:p>
       <w:r>
-        <w:t>The web resources project in the template provides a JavaScript utility classes for customising behaviour in the Dataverse forms</w:t>
-      </w:r>
-    </w:p>
-    <w:p>
-      <w:r>
-        <w:t>The screenshot below shows the web resource project a created by the solution template</w:t>
-      </w:r>
+        <w:t xml:space="preserve">The web resources project in the template provides a JavaScript utility classes for customising behaviour in the Dataverse </w:t>
+      </w:r>
+      <w:proofErr w:type="gramStart"/>
+      <w:r>
+        <w:t>forms</w:t>
+      </w:r>
+      <w:proofErr w:type="gramEnd"/>
+    </w:p>
+    <w:p>
+      <w:r>
+        <w:t xml:space="preserve">The screenshot below shows the web resource project a created by the solution </w:t>
+      </w:r>
+      <w:proofErr w:type="gramStart"/>
+      <w:r>
+        <w:t>template</w:t>
+      </w:r>
+      <w:proofErr w:type="gramEnd"/>
     </w:p>
     <w:p>
       <w:r>
@@ -8224,7 +9004,7 @@
                     </pic:cNvPicPr>
                   </pic:nvPicPr>
                   <pic:blipFill>
-                    <a:blip r:embed="rId84">
+                    <a:blip r:embed="rId83">
                       <a:extLst>
                         <a:ext uri="{28A0092B-C50C-407E-A947-70E740481C1C}">
                           <a14:useLocalDpi xmlns:a14="http://schemas.microsoft.com/office/drawing/2010/main" val="0"/>
@@ -8258,7 +9038,15 @@
     </w:p>
     <w:p>
       <w:r>
-        <w:t>The JavaScript files will not be documented here and other options should be well thought through before committing to writing custom code for the platform</w:t>
+        <w:t xml:space="preserve">The JavaScript files will not be documented </w:t>
+      </w:r>
+      <w:proofErr w:type="gramStart"/>
+      <w:r>
+        <w:t>here</w:t>
+      </w:r>
+      <w:proofErr w:type="gramEnd"/>
+      <w:r>
+        <w:t xml:space="preserve"> and other options should be well thought through before committing to writing custom code for the platform</w:t>
       </w:r>
     </w:p>
     <w:p>
@@ -8273,14 +9061,24 @@
     </w:p>
     <w:p>
       <w:r>
-        <w:t>The extension also contains several classes intended for use with frameworks in the solution template project</w:t>
-      </w:r>
+        <w:t xml:space="preserve">The extension also contains several classes intended for use with frameworks in the solution template </w:t>
+      </w:r>
+      <w:proofErr w:type="gramStart"/>
+      <w:r>
+        <w:t>project</w:t>
+      </w:r>
+      <w:proofErr w:type="gramEnd"/>
     </w:p>
     <w:p>
       <w:r>
         <w:lastRenderedPageBreak/>
-        <w:t>These are accessible in the XRM category of the new project item dialog</w:t>
-      </w:r>
+        <w:t xml:space="preserve">These are accessible in the XRM category of the new project item </w:t>
+      </w:r>
+      <w:proofErr w:type="gramStart"/>
+      <w:r>
+        <w:t>dialog</w:t>
+      </w:r>
+      <w:proofErr w:type="gramEnd"/>
     </w:p>
     <w:p>
       <w:r>
@@ -8305,7 +9103,7 @@
                     </pic:cNvPicPr>
                   </pic:nvPicPr>
                   <pic:blipFill>
-                    <a:blip r:embed="rId85">
+                    <a:blip r:embed="rId84">
                       <a:extLst>
                         <a:ext uri="{28A0092B-C50C-407E-A947-70E740481C1C}">
                           <a14:useLocalDpi xmlns:a14="http://schemas.microsoft.com/office/drawing/2010/main" val="0"/>
@@ -8339,13 +9137,21 @@
     </w:p>
     <w:p>
       <w:r>
-        <w:t>These items will not be documented here and other options should be well thought through before committing to writing custom code for the platform</w:t>
+        <w:t xml:space="preserve">These items will not be documented </w:t>
+      </w:r>
+      <w:proofErr w:type="gramStart"/>
+      <w:r>
+        <w:t>here</w:t>
+      </w:r>
+      <w:proofErr w:type="gramEnd"/>
+      <w:r>
+        <w:t xml:space="preserve"> and other options should be well thought through before committing to writing custom code for the platform</w:t>
       </w:r>
     </w:p>
     <w:p/>
     <w:sectPr>
-      <w:footerReference w:type="default" r:id="rId86"/>
-      <w:footerReference w:type="first" r:id="rId87"/>
+      <w:footerReference w:type="default" r:id="rId85"/>
+      <w:footerReference w:type="first" r:id="rId86"/>
       <w:pgSz w:w="11906" w:h="16838"/>
       <w:pgMar w:top="1440" w:right="1440" w:bottom="1440" w:left="1440" w:header="708" w:footer="708" w:gutter="0"/>
       <w:pgNumType w:start="0"/>

</xml_diff>